<commit_message>
Appendix afsnit med design dokumenter
</commit_message>
<xml_diff>
--- a/HandIn.docx
+++ b/HandIn.docx
@@ -299,59 +299,57 @@
       <w:r>
         <w:br w:type="page"/>
       </w:r>
-      <w:bookmarkStart w:id="0" w:name="_GoBack"/>
+    </w:p>
+    <w:p>
+      <w:pPr>
+        <w:pStyle w:val="Overskrift1"/>
+      </w:pPr>
+    </w:p>
+    <w:p>
+      <w:pPr>
+        <w:pStyle w:val="Overskrift1"/>
+        <w:rPr>
+          <w:rFonts w:ascii="AU Passata" w:hAnsi="AU Passata"/>
+          <w:lang w:val="en-US"/>
+        </w:rPr>
+      </w:pPr>
+      <w:r>
+        <w:rPr>
+          <w:rFonts w:ascii="AU Passata" w:hAnsi="AU Passata"/>
+          <w:lang w:val="en-US"/>
+        </w:rPr>
+        <w:br/>
+      </w:r>
+      <w:r>
+        <w:rPr>
+          <w:rFonts w:ascii="AU Passata" w:hAnsi="AU Passata"/>
+          <w:lang w:val="en-US"/>
+        </w:rPr>
+        <w:br/>
+      </w:r>
+      <w:r>
+        <w:rPr>
+          <w:rFonts w:ascii="AU Passata" w:hAnsi="AU Passata"/>
+          <w:lang w:val="en-US"/>
+        </w:rPr>
+        <w:br/>
+      </w:r>
+      <w:r>
+        <w:rPr>
+          <w:rFonts w:ascii="AU Passata" w:hAnsi="AU Passata"/>
+          <w:lang w:val="en-US"/>
+        </w:rPr>
+        <w:br/>
+      </w:r>
+      <w:bookmarkStart w:id="0" w:name="_Toc530391087"/>
+      <w:r>
+        <w:rPr>
+          <w:rFonts w:ascii="AU Passata" w:hAnsi="AU Passata"/>
+          <w:lang w:val="en-US"/>
+        </w:rPr>
+        <w:t>Jenkins Projects and Repo URL</w:t>
+      </w:r>
       <w:bookmarkEnd w:id="0"/>
-    </w:p>
-    <w:p>
-      <w:pPr>
-        <w:pStyle w:val="Overskrift1"/>
-      </w:pPr>
-    </w:p>
-    <w:p>
-      <w:pPr>
-        <w:pStyle w:val="Overskrift1"/>
-        <w:rPr>
-          <w:rFonts w:ascii="AU Passata" w:hAnsi="AU Passata"/>
-          <w:lang w:val="en-US"/>
-        </w:rPr>
-      </w:pPr>
-      <w:r>
-        <w:rPr>
-          <w:rFonts w:ascii="AU Passata" w:hAnsi="AU Passata"/>
-          <w:lang w:val="en-US"/>
-        </w:rPr>
-        <w:br/>
-      </w:r>
-      <w:r>
-        <w:rPr>
-          <w:rFonts w:ascii="AU Passata" w:hAnsi="AU Passata"/>
-          <w:lang w:val="en-US"/>
-        </w:rPr>
-        <w:br/>
-      </w:r>
-      <w:r>
-        <w:rPr>
-          <w:rFonts w:ascii="AU Passata" w:hAnsi="AU Passata"/>
-          <w:lang w:val="en-US"/>
-        </w:rPr>
-        <w:br/>
-      </w:r>
-      <w:r>
-        <w:rPr>
-          <w:rFonts w:ascii="AU Passata" w:hAnsi="AU Passata"/>
-          <w:lang w:val="en-US"/>
-        </w:rPr>
-        <w:br/>
-      </w:r>
-      <w:bookmarkStart w:id="1" w:name="_Toc530391087"/>
-      <w:r>
-        <w:rPr>
-          <w:rFonts w:ascii="AU Passata" w:hAnsi="AU Passata"/>
-          <w:lang w:val="en-US"/>
-        </w:rPr>
-        <w:t>Jenkins Projects and Repo URL</w:t>
-      </w:r>
-      <w:bookmarkEnd w:id="1"/>
     </w:p>
     <w:p>
       <w:pPr>
@@ -560,7 +558,10 @@
     <w:sdt>
       <w:sdtPr>
         <w:rPr>
-          <w:rFonts w:ascii="AU Passata" w:hAnsi="AU Passata"/>
+          <w:rFonts w:ascii="AU Passata" w:eastAsia="Times New Roman" w:hAnsi="AU Passata" w:cs="Times New Roman"/>
+          <w:color w:val="auto"/>
+          <w:sz w:val="18"/>
+          <w:szCs w:val="18"/>
         </w:rPr>
         <w:id w:val="-1197234598"/>
         <w:docPartObj>
@@ -570,12 +571,8 @@
       </w:sdtPr>
       <w:sdtEndPr>
         <w:rPr>
-          <w:rFonts w:eastAsia="Times New Roman" w:cs="Times New Roman"/>
           <w:b/>
           <w:bCs/>
-          <w:color w:val="auto"/>
-          <w:sz w:val="18"/>
-          <w:szCs w:val="18"/>
         </w:rPr>
       </w:sdtEndPr>
       <w:sdtContent>
@@ -1156,28 +1153,17 @@
         <w:pStyle w:val="Overskrift1"/>
         <w:rPr>
           <w:rFonts w:ascii="AU Passata" w:hAnsi="AU Passata"/>
-          <w:lang w:val="en-US"/>
-        </w:rPr>
-      </w:pPr>
-      <w:bookmarkStart w:id="2" w:name="_Toc530391088"/>
-      <w:r>
-        <w:rPr>
-          <w:rFonts w:ascii="AU Passata" w:hAnsi="AU Passata"/>
-          <w:lang w:val="en-US"/>
+        </w:rPr>
+      </w:pPr>
+      <w:bookmarkStart w:id="1" w:name="_Toc530391088"/>
+      <w:r>
+        <w:rPr>
+          <w:rFonts w:ascii="AU Passata" w:hAnsi="AU Passata"/>
         </w:rPr>
         <w:lastRenderedPageBreak/>
-        <w:t xml:space="preserve">Design </w:t>
-      </w:r>
-      <w:proofErr w:type="spellStart"/>
-      <w:r>
-        <w:rPr>
-          <w:rFonts w:ascii="AU Passata" w:hAnsi="AU Passata"/>
-          <w:lang w:val="en-US"/>
-        </w:rPr>
-        <w:t>refleksioner</w:t>
-      </w:r>
-      <w:bookmarkEnd w:id="2"/>
-      <w:proofErr w:type="spellEnd"/>
+        <w:t>Design refleksioner</w:t>
+      </w:r>
+      <w:bookmarkEnd w:id="1"/>
     </w:p>
     <w:p>
       <w:pPr>
@@ -1187,13 +1173,9 @@
           <w:color w:val="2F5496" w:themeColor="accent1" w:themeShade="BF"/>
           <w:sz w:val="32"/>
           <w:szCs w:val="32"/>
-          <w:lang w:val="en-US"/>
-        </w:rPr>
-      </w:pPr>
-      <w:r>
-        <w:rPr>
-          <w:lang w:val="en-US"/>
-        </w:rPr>
+        </w:rPr>
+      </w:pPr>
+      <w:r>
         <w:br w:type="page"/>
       </w:r>
     </w:p>
@@ -1202,47 +1184,34 @@
         <w:pStyle w:val="Overskrift1"/>
         <w:rPr>
           <w:rFonts w:ascii="AU Passata" w:hAnsi="AU Passata"/>
-          <w:lang w:val="en-US"/>
-        </w:rPr>
-      </w:pPr>
-      <w:bookmarkStart w:id="3" w:name="_Toc530391089"/>
-      <w:r>
-        <w:rPr>
-          <w:rFonts w:ascii="AU Passata" w:hAnsi="AU Passata"/>
-          <w:lang w:val="en-US"/>
+        </w:rPr>
+      </w:pPr>
+      <w:bookmarkStart w:id="2" w:name="_Toc530391089"/>
+      <w:r>
+        <w:rPr>
+          <w:rFonts w:ascii="AU Passata" w:hAnsi="AU Passata"/>
         </w:rPr>
         <w:lastRenderedPageBreak/>
-        <w:t xml:space="preserve">Test </w:t>
-      </w:r>
+        <w:t>Test refleksioner</w:t>
+      </w:r>
+      <w:bookmarkEnd w:id="2"/>
+    </w:p>
+    <w:p>
+      <w:pPr>
+        <w:pStyle w:val="Overskrift2"/>
+        <w:rPr>
+          <w:rFonts w:ascii="AU Passata" w:hAnsi="AU Passata"/>
+        </w:rPr>
+      </w:pPr>
+      <w:bookmarkStart w:id="3" w:name="_Toc530391090"/>
       <w:proofErr w:type="spellStart"/>
       <w:r>
         <w:rPr>
           <w:rFonts w:ascii="AU Passata" w:hAnsi="AU Passata"/>
-          <w:lang w:val="en-US"/>
-        </w:rPr>
-        <w:t>refleksioner</w:t>
+        </w:rPr>
+        <w:t>Integrationtest</w:t>
       </w:r>
       <w:bookmarkEnd w:id="3"/>
-      <w:proofErr w:type="spellEnd"/>
-    </w:p>
-    <w:p>
-      <w:pPr>
-        <w:pStyle w:val="Overskrift2"/>
-        <w:rPr>
-          <w:rFonts w:ascii="AU Passata" w:hAnsi="AU Passata"/>
-          <w:lang w:val="en-US"/>
-        </w:rPr>
-      </w:pPr>
-      <w:bookmarkStart w:id="4" w:name="_Toc530391090"/>
-      <w:proofErr w:type="spellStart"/>
-      <w:r>
-        <w:rPr>
-          <w:rFonts w:ascii="AU Passata" w:hAnsi="AU Passata"/>
-          <w:lang w:val="en-US"/>
-        </w:rPr>
-        <w:t>Integrationtest</w:t>
-      </w:r>
-      <w:bookmarkEnd w:id="4"/>
       <w:proofErr w:type="spellEnd"/>
     </w:p>
     <w:p>
@@ -1253,13 +1222,9 @@
           <w:color w:val="2F5496" w:themeColor="accent1" w:themeShade="BF"/>
           <w:sz w:val="26"/>
           <w:szCs w:val="26"/>
-          <w:lang w:val="en-US"/>
-        </w:rPr>
-      </w:pPr>
-      <w:r>
-        <w:rPr>
-          <w:lang w:val="en-US"/>
-        </w:rPr>
+        </w:rPr>
+      </w:pPr>
+      <w:r>
         <w:br w:type="page"/>
       </w:r>
     </w:p>
@@ -1268,21 +1233,17 @@
         <w:pStyle w:val="Overskrift1"/>
         <w:rPr>
           <w:rFonts w:ascii="AU Passata" w:hAnsi="AU Passata"/>
-          <w:lang w:val="en-US"/>
-        </w:rPr>
-      </w:pPr>
-      <w:bookmarkStart w:id="5" w:name="_Toc530391091"/>
-      <w:proofErr w:type="spellStart"/>
-      <w:r>
-        <w:rPr>
-          <w:rFonts w:ascii="AU Passata" w:hAnsi="AU Passata"/>
-          <w:lang w:val="en-US"/>
+        </w:rPr>
+      </w:pPr>
+      <w:bookmarkStart w:id="4" w:name="_Toc530391091"/>
+      <w:r>
+        <w:rPr>
+          <w:rFonts w:ascii="AU Passata" w:hAnsi="AU Passata"/>
         </w:rPr>
         <w:lastRenderedPageBreak/>
         <w:t>Arbejdsfordeling</w:t>
       </w:r>
-      <w:bookmarkEnd w:id="5"/>
-      <w:proofErr w:type="spellEnd"/>
+      <w:bookmarkEnd w:id="4"/>
     </w:p>
     <w:p>
       <w:pPr>
@@ -1292,13 +1253,9 @@
           <w:color w:val="2F5496" w:themeColor="accent1" w:themeShade="BF"/>
           <w:sz w:val="32"/>
           <w:szCs w:val="32"/>
-          <w:lang w:val="en-US"/>
-        </w:rPr>
-      </w:pPr>
-      <w:r>
-        <w:rPr>
-          <w:lang w:val="en-US"/>
-        </w:rPr>
+        </w:rPr>
+      </w:pPr>
+      <w:r>
         <w:br w:type="page"/>
       </w:r>
     </w:p>
@@ -1306,143 +1263,759 @@
       <w:pPr>
         <w:pStyle w:val="Overskrift1"/>
         <w:rPr>
-          <w:rFonts w:ascii="AU Passata" w:hAnsi="AU Passata"/>
-          <w:lang w:val="en-US"/>
-        </w:rPr>
-      </w:pPr>
-      <w:bookmarkStart w:id="6" w:name="_Toc530391092"/>
-      <w:r>
-        <w:rPr>
-          <w:rFonts w:ascii="AU Passata" w:hAnsi="AU Passata"/>
+          <w:lang w:val="en-US"/>
+        </w:rPr>
+      </w:pPr>
+      <w:proofErr w:type="spellStart"/>
+      <w:r>
+        <w:rPr>
           <w:lang w:val="en-US"/>
         </w:rPr>
         <w:lastRenderedPageBreak/>
-        <w:t xml:space="preserve">Design </w:t>
-      </w:r>
+        <w:t>Konklusion</w:t>
+      </w:r>
+      <w:proofErr w:type="spellEnd"/>
+    </w:p>
+    <w:p>
+      <w:pPr>
+        <w:spacing w:after="160" w:line="259" w:lineRule="auto"/>
+        <w:rPr>
+          <w:rFonts w:asciiTheme="majorHAnsi" w:eastAsiaTheme="majorEastAsia" w:hAnsiTheme="majorHAnsi" w:cstheme="majorBidi"/>
+          <w:color w:val="2F5496" w:themeColor="accent1" w:themeShade="BF"/>
+          <w:sz w:val="32"/>
+          <w:szCs w:val="32"/>
+          <w:lang w:val="en-US"/>
+        </w:rPr>
+      </w:pPr>
+      <w:r>
+        <w:rPr>
+          <w:lang w:val="en-US"/>
+        </w:rPr>
+        <w:br w:type="page"/>
+      </w:r>
+    </w:p>
+    <w:p>
+      <w:pPr>
+        <w:pStyle w:val="Overskrift1"/>
+        <w:rPr>
+          <w:rFonts w:ascii="AU Passata" w:hAnsi="AU Passata"/>
+        </w:rPr>
+      </w:pPr>
+      <w:bookmarkStart w:id="5" w:name="_Toc526412277"/>
       <w:proofErr w:type="spellStart"/>
       <w:r>
         <w:rPr>
           <w:rFonts w:ascii="AU Passata" w:hAnsi="AU Passata"/>
-          <w:lang w:val="en-US"/>
-        </w:rPr>
-        <w:t>diagrammer</w:t>
+        </w:rPr>
+        <w:lastRenderedPageBreak/>
+        <w:t>Appendix</w:t>
+      </w:r>
+      <w:bookmarkEnd w:id="5"/>
+      <w:proofErr w:type="spellEnd"/>
+    </w:p>
+    <w:p>
+      <w:pPr>
+        <w:pStyle w:val="Overskrift2"/>
+        <w:rPr>
+          <w:rFonts w:ascii="AU Passata" w:hAnsi="AU Passata"/>
+        </w:rPr>
+      </w:pPr>
+      <w:bookmarkStart w:id="6" w:name="_Toc526412278"/>
+      <w:proofErr w:type="spellStart"/>
+      <w:r>
+        <w:rPr>
+          <w:rFonts w:ascii="AU Passata" w:hAnsi="AU Passata"/>
+        </w:rPr>
+        <w:t>Appendix</w:t>
+      </w:r>
+      <w:proofErr w:type="spellEnd"/>
+      <w:r>
+        <w:rPr>
+          <w:rFonts w:ascii="AU Passata" w:hAnsi="AU Passata"/>
+        </w:rPr>
+        <w:t xml:space="preserve"> 1 – Klassediagram udkast</w:t>
       </w:r>
       <w:bookmarkEnd w:id="6"/>
+    </w:p>
+    <w:p>
+      <w:r>
+        <w:rPr>
+          <w:noProof/>
+        </w:rPr>
+        <w:drawing>
+          <wp:inline distT="0" distB="0" distL="0" distR="0" wp14:anchorId="16017306" wp14:editId="50A663E0">
+            <wp:extent cx="7698384" cy="5512240"/>
+            <wp:effectExtent l="7303" t="0" r="5397" b="5398"/>
+            <wp:docPr id="8" name="Picture 1"/>
+            <wp:cNvGraphicFramePr>
+              <a:graphicFrameLocks xmlns:a="http://schemas.openxmlformats.org/drawingml/2006/main" noChangeAspect="1"/>
+            </wp:cNvGraphicFramePr>
+            <a:graphic xmlns:a="http://schemas.openxmlformats.org/drawingml/2006/main">
+              <a:graphicData uri="http://schemas.openxmlformats.org/drawingml/2006/picture">
+                <pic:pic xmlns:pic="http://schemas.openxmlformats.org/drawingml/2006/picture">
+                  <pic:nvPicPr>
+                    <pic:cNvPr id="1" name="SWT_ATM_V1_Class_Diagram_rev_B.png"/>
+                    <pic:cNvPicPr/>
+                  </pic:nvPicPr>
+                  <pic:blipFill>
+                    <a:blip r:embed="rId11" cstate="print">
+                      <a:extLst>
+                        <a:ext uri="{28A0092B-C50C-407E-A947-70E740481C1C}">
+                          <a14:useLocalDpi xmlns:a14="http://schemas.microsoft.com/office/drawing/2010/main" val="0"/>
+                        </a:ext>
+                      </a:extLst>
+                    </a:blip>
+                    <a:stretch>
+                      <a:fillRect/>
+                    </a:stretch>
+                  </pic:blipFill>
+                  <pic:spPr>
+                    <a:xfrm rot="16200000">
+                      <a:off x="0" y="0"/>
+                      <a:ext cx="7704881" cy="5516892"/>
+                    </a:xfrm>
+                    <a:prstGeom prst="rect">
+                      <a:avLst/>
+                    </a:prstGeom>
+                  </pic:spPr>
+                </pic:pic>
+              </a:graphicData>
+            </a:graphic>
+          </wp:inline>
+        </w:drawing>
+      </w:r>
+    </w:p>
+    <w:p>
+      <w:pPr>
+        <w:spacing w:after="160" w:line="259" w:lineRule="auto"/>
+        <w:rPr>
+          <w:rFonts w:eastAsiaTheme="majorEastAsia" w:cstheme="majorBidi"/>
+          <w:color w:val="2F5496" w:themeColor="accent1" w:themeShade="BF"/>
+          <w:sz w:val="26"/>
+          <w:szCs w:val="26"/>
+        </w:rPr>
+      </w:pPr>
+      <w:bookmarkStart w:id="7" w:name="_Toc526412279"/>
+      <w:r>
+        <w:br w:type="page"/>
+      </w:r>
+    </w:p>
+    <w:p>
+      <w:pPr>
+        <w:pStyle w:val="Overskrift2"/>
+        <w:rPr>
+          <w:rFonts w:ascii="AU Passata" w:hAnsi="AU Passata"/>
+        </w:rPr>
+      </w:pPr>
+      <w:proofErr w:type="spellStart"/>
+      <w:r>
+        <w:rPr>
+          <w:rFonts w:ascii="AU Passata" w:hAnsi="AU Passata"/>
+        </w:rPr>
+        <w:lastRenderedPageBreak/>
+        <w:t>Appendix</w:t>
+      </w:r>
       <w:proofErr w:type="spellEnd"/>
-    </w:p>
-    <w:p>
-      <w:pPr>
-        <w:rPr>
-          <w:lang w:val="en-US"/>
-        </w:rPr>
-      </w:pPr>
-    </w:p>
-    <w:p>
-      <w:pPr>
-        <w:rPr>
-          <w:lang w:val="en-US"/>
-        </w:rPr>
-      </w:pPr>
+      <w:r>
+        <w:rPr>
+          <w:rFonts w:ascii="AU Passata" w:hAnsi="AU Passata"/>
+        </w:rPr>
+        <w:t xml:space="preserve"> 2 – Sekvensdiagram udkast for </w:t>
+      </w:r>
       <w:proofErr w:type="spellStart"/>
       <w:r>
         <w:rPr>
-          <w:lang w:val="en-US"/>
-        </w:rPr>
-        <w:t>Klasse</w:t>
-      </w:r>
+          <w:rFonts w:ascii="AU Passata" w:hAnsi="AU Passata"/>
+        </w:rPr>
+        <w:t>handleNewTrackData</w:t>
+      </w:r>
+      <w:bookmarkEnd w:id="7"/>
       <w:proofErr w:type="spellEnd"/>
-      <w:r>
-        <w:rPr>
-          <w:lang w:val="en-US"/>
-        </w:rPr>
-        <w:t xml:space="preserve"> </w:t>
-      </w:r>
+    </w:p>
+    <w:p>
+      <w:bookmarkStart w:id="8" w:name="_GoBack"/>
+      <w:bookmarkEnd w:id="8"/>
+    </w:p>
+    <w:p>
+      <w:pPr>
+        <w:jc w:val="center"/>
+      </w:pPr>
+      <w:r>
+        <w:rPr>
+          <w:noProof/>
+        </w:rPr>
+        <w:drawing>
+          <wp:inline distT="0" distB="0" distL="0" distR="0" wp14:anchorId="1A527925" wp14:editId="68FE4214">
+            <wp:extent cx="5943600" cy="5396230"/>
+            <wp:effectExtent l="0" t="0" r="0" b="0"/>
+            <wp:docPr id="11" name="Picture 2"/>
+            <wp:cNvGraphicFramePr>
+              <a:graphicFrameLocks xmlns:a="http://schemas.openxmlformats.org/drawingml/2006/main" noChangeAspect="1"/>
+            </wp:cNvGraphicFramePr>
+            <a:graphic xmlns:a="http://schemas.openxmlformats.org/drawingml/2006/main">
+              <a:graphicData uri="http://schemas.openxmlformats.org/drawingml/2006/picture">
+                <pic:pic xmlns:pic="http://schemas.openxmlformats.org/drawingml/2006/picture">
+                  <pic:nvPicPr>
+                    <pic:cNvPr id="2" name="Sekvensdiagram.png"/>
+                    <pic:cNvPicPr/>
+                  </pic:nvPicPr>
+                  <pic:blipFill>
+                    <a:blip r:embed="rId12" cstate="print">
+                      <a:extLst>
+                        <a:ext uri="{28A0092B-C50C-407E-A947-70E740481C1C}">
+                          <a14:useLocalDpi xmlns:a14="http://schemas.microsoft.com/office/drawing/2010/main" val="0"/>
+                        </a:ext>
+                      </a:extLst>
+                    </a:blip>
+                    <a:stretch>
+                      <a:fillRect/>
+                    </a:stretch>
+                  </pic:blipFill>
+                  <pic:spPr>
+                    <a:xfrm>
+                      <a:off x="0" y="0"/>
+                      <a:ext cx="5943600" cy="5396230"/>
+                    </a:xfrm>
+                    <a:prstGeom prst="rect">
+                      <a:avLst/>
+                    </a:prstGeom>
+                  </pic:spPr>
+                </pic:pic>
+              </a:graphicData>
+            </a:graphic>
+          </wp:inline>
+        </w:drawing>
+      </w:r>
+    </w:p>
+    <w:p>
+      <w:r>
+        <w:br w:type="page"/>
+      </w:r>
+    </w:p>
+    <w:p>
+      <w:pPr>
+        <w:pStyle w:val="Overskrift2"/>
+        <w:rPr>
+          <w:rFonts w:ascii="AU Passata" w:hAnsi="AU Passata"/>
+        </w:rPr>
+      </w:pPr>
+      <w:bookmarkStart w:id="9" w:name="_Toc526412280"/>
       <w:proofErr w:type="spellStart"/>
       <w:r>
         <w:rPr>
-          <w:lang w:val="en-US"/>
-        </w:rPr>
-        <w:t>og</w:t>
+          <w:rFonts w:ascii="AU Passata" w:hAnsi="AU Passata"/>
+        </w:rPr>
+        <w:lastRenderedPageBreak/>
+        <w:t>Appendix</w:t>
       </w:r>
       <w:proofErr w:type="spellEnd"/>
       <w:r>
         <w:rPr>
-          <w:lang w:val="en-US"/>
-        </w:rPr>
-        <w:t xml:space="preserve"> </w:t>
-      </w:r>
+          <w:rFonts w:ascii="AU Passata" w:hAnsi="AU Passata"/>
+        </w:rPr>
+        <w:t xml:space="preserve"> 3 – Revideret klassediagram</w:t>
+      </w:r>
+      <w:bookmarkEnd w:id="9"/>
+    </w:p>
+    <w:p/>
+    <w:p>
+      <w:pPr>
+        <w:jc w:val="center"/>
+      </w:pPr>
+      <w:r>
+        <w:rPr>
+          <w:noProof/>
+        </w:rPr>
+        <w:drawing>
+          <wp:inline distT="0" distB="0" distL="0" distR="0" wp14:anchorId="7D39D799" wp14:editId="2F10FCB9">
+            <wp:extent cx="7924944" cy="5797232"/>
+            <wp:effectExtent l="0" t="2858" r="0" b="0"/>
+            <wp:docPr id="7" name="Picture 7"/>
+            <wp:cNvGraphicFramePr>
+              <a:graphicFrameLocks xmlns:a="http://schemas.openxmlformats.org/drawingml/2006/main" noChangeAspect="1"/>
+            </wp:cNvGraphicFramePr>
+            <a:graphic xmlns:a="http://schemas.openxmlformats.org/drawingml/2006/main">
+              <a:graphicData uri="http://schemas.openxmlformats.org/drawingml/2006/picture">
+                <pic:pic xmlns:pic="http://schemas.openxmlformats.org/drawingml/2006/picture">
+                  <pic:nvPicPr>
+                    <pic:cNvPr id="7" name="ATM_class_diagram_final_version.png"/>
+                    <pic:cNvPicPr/>
+                  </pic:nvPicPr>
+                  <pic:blipFill>
+                    <a:blip r:embed="rId13" cstate="print">
+                      <a:extLst>
+                        <a:ext uri="{28A0092B-C50C-407E-A947-70E740481C1C}">
+                          <a14:useLocalDpi xmlns:a14="http://schemas.microsoft.com/office/drawing/2010/main" val="0"/>
+                        </a:ext>
+                      </a:extLst>
+                    </a:blip>
+                    <a:stretch>
+                      <a:fillRect/>
+                    </a:stretch>
+                  </pic:blipFill>
+                  <pic:spPr>
+                    <a:xfrm rot="16200000">
+                      <a:off x="0" y="0"/>
+                      <a:ext cx="7933877" cy="5803766"/>
+                    </a:xfrm>
+                    <a:prstGeom prst="rect">
+                      <a:avLst/>
+                    </a:prstGeom>
+                  </pic:spPr>
+                </pic:pic>
+              </a:graphicData>
+            </a:graphic>
+          </wp:inline>
+        </w:drawing>
+      </w:r>
+      <w:r>
+        <w:br w:type="page"/>
+      </w:r>
+    </w:p>
+    <w:p>
+      <w:pPr>
+        <w:pStyle w:val="Overskrift2"/>
+        <w:rPr>
+          <w:rFonts w:ascii="AU Passata" w:hAnsi="AU Passata"/>
+        </w:rPr>
+      </w:pPr>
+      <w:bookmarkStart w:id="10" w:name="_Toc526412281"/>
       <w:proofErr w:type="spellStart"/>
       <w:r>
         <w:rPr>
-          <w:lang w:val="en-US"/>
-        </w:rPr>
-        <w:t>sekvensdiagrammer</w:t>
+          <w:rFonts w:ascii="AU Passata" w:hAnsi="AU Passata"/>
+        </w:rPr>
+        <w:lastRenderedPageBreak/>
+        <w:t>Appendix</w:t>
       </w:r>
       <w:proofErr w:type="spellEnd"/>
-    </w:p>
-    <w:p>
-      <w:pPr>
-        <w:spacing w:after="160" w:line="259" w:lineRule="auto"/>
-        <w:rPr>
-          <w:lang w:val="en-US"/>
-        </w:rPr>
-      </w:pPr>
-      <w:r>
-        <w:rPr>
-          <w:lang w:val="en-US"/>
-        </w:rPr>
+      <w:r>
+        <w:rPr>
+          <w:rFonts w:ascii="AU Passata" w:hAnsi="AU Passata"/>
+        </w:rPr>
+        <w:t xml:space="preserve"> 4 – Sekvensdiagram: Ny </w:t>
+      </w:r>
+      <w:proofErr w:type="spellStart"/>
+      <w:r>
+        <w:rPr>
+          <w:rFonts w:ascii="AU Passata" w:hAnsi="AU Passata"/>
+        </w:rPr>
+        <w:t>trackData</w:t>
+      </w:r>
+      <w:proofErr w:type="spellEnd"/>
+      <w:r>
+        <w:rPr>
+          <w:rFonts w:ascii="AU Passata" w:hAnsi="AU Passata"/>
+        </w:rPr>
+        <w:t xml:space="preserve"> modtages, og der opstår en ny </w:t>
+      </w:r>
+      <w:proofErr w:type="spellStart"/>
+      <w:r>
+        <w:rPr>
+          <w:rFonts w:ascii="AU Passata" w:hAnsi="AU Passata"/>
+        </w:rPr>
+        <w:t>Seperation</w:t>
+      </w:r>
+      <w:proofErr w:type="spellEnd"/>
+      <w:r>
+        <w:rPr>
+          <w:rFonts w:ascii="AU Passata" w:hAnsi="AU Passata"/>
+        </w:rPr>
+        <w:t xml:space="preserve"> Event</w:t>
+      </w:r>
+      <w:bookmarkEnd w:id="10"/>
+    </w:p>
+    <w:p>
+      <w:pPr>
+        <w:jc w:val="center"/>
+      </w:pPr>
+      <w:r>
+        <w:rPr>
+          <w:noProof/>
+        </w:rPr>
+        <w:drawing>
+          <wp:inline distT="0" distB="0" distL="0" distR="0" wp14:anchorId="39BC0DAA" wp14:editId="7E64FF08">
+            <wp:extent cx="7748971" cy="4345551"/>
+            <wp:effectExtent l="6350" t="0" r="0" b="0"/>
+            <wp:docPr id="12" name="Picture 4"/>
+            <wp:cNvGraphicFramePr>
+              <a:graphicFrameLocks xmlns:a="http://schemas.openxmlformats.org/drawingml/2006/main" noChangeAspect="1"/>
+            </wp:cNvGraphicFramePr>
+            <a:graphic xmlns:a="http://schemas.openxmlformats.org/drawingml/2006/main">
+              <a:graphicData uri="http://schemas.openxmlformats.org/drawingml/2006/picture">
+                <pic:pic xmlns:pic="http://schemas.openxmlformats.org/drawingml/2006/picture">
+                  <pic:nvPicPr>
+                    <pic:cNvPr id="4" name="SD_HandleNewTrackData_NewTrack_And_NewSeparationEvent.png"/>
+                    <pic:cNvPicPr/>
+                  </pic:nvPicPr>
+                  <pic:blipFill>
+                    <a:blip r:embed="rId14">
+                      <a:extLst>
+                        <a:ext uri="{28A0092B-C50C-407E-A947-70E740481C1C}">
+                          <a14:useLocalDpi xmlns:a14="http://schemas.microsoft.com/office/drawing/2010/main" val="0"/>
+                        </a:ext>
+                      </a:extLst>
+                    </a:blip>
+                    <a:stretch>
+                      <a:fillRect/>
+                    </a:stretch>
+                  </pic:blipFill>
+                  <pic:spPr>
+                    <a:xfrm rot="16200000">
+                      <a:off x="0" y="0"/>
+                      <a:ext cx="7774469" cy="4359850"/>
+                    </a:xfrm>
+                    <a:prstGeom prst="rect">
+                      <a:avLst/>
+                    </a:prstGeom>
+                  </pic:spPr>
+                </pic:pic>
+              </a:graphicData>
+            </a:graphic>
+          </wp:inline>
+        </w:drawing>
+      </w:r>
+    </w:p>
+    <w:p>
+      <w:pPr>
+        <w:pStyle w:val="Overskrift2"/>
+        <w:rPr>
+          <w:rFonts w:ascii="AU Passata" w:hAnsi="AU Passata"/>
+        </w:rPr>
+      </w:pPr>
+      <w:r>
         <w:br w:type="page"/>
       </w:r>
-    </w:p>
-    <w:p>
-      <w:pPr>
-        <w:pStyle w:val="Overskrift1"/>
-        <w:rPr>
-          <w:rFonts w:ascii="AU Passata" w:hAnsi="AU Passata"/>
-          <w:lang w:val="en-US"/>
-        </w:rPr>
-      </w:pPr>
-      <w:bookmarkStart w:id="7" w:name="_Toc530391093"/>
-      <w:r>
-        <w:rPr>
-          <w:rFonts w:ascii="AU Passata" w:hAnsi="AU Passata"/>
-          <w:lang w:val="en-US"/>
+      <w:bookmarkStart w:id="11" w:name="_Toc526412282"/>
+      <w:proofErr w:type="spellStart"/>
+      <w:r>
+        <w:rPr>
+          <w:rFonts w:ascii="AU Passata" w:hAnsi="AU Passata"/>
         </w:rPr>
         <w:lastRenderedPageBreak/>
-        <w:t>Dependency Tree</w:t>
-      </w:r>
-      <w:bookmarkEnd w:id="7"/>
-    </w:p>
-    <w:p>
-      <w:pPr>
-        <w:rPr>
-          <w:lang w:val="en-US"/>
-        </w:rPr>
-      </w:pPr>
-    </w:p>
-    <w:p>
-      <w:pPr>
-        <w:rPr>
-          <w:lang w:val="en-US"/>
-        </w:rPr>
-      </w:pPr>
+        <w:t>Appendix</w:t>
+      </w:r>
+      <w:proofErr w:type="spellEnd"/>
+      <w:r>
+        <w:rPr>
+          <w:rFonts w:ascii="AU Passata" w:hAnsi="AU Passata"/>
+        </w:rPr>
+        <w:t xml:space="preserve"> 5 - Sekvensdiagram: Ny </w:t>
+      </w:r>
+      <w:proofErr w:type="spellStart"/>
+      <w:r>
+        <w:rPr>
+          <w:rFonts w:ascii="AU Passata" w:hAnsi="AU Passata"/>
+        </w:rPr>
+        <w:t>trackData</w:t>
+      </w:r>
+      <w:proofErr w:type="spellEnd"/>
+      <w:r>
+        <w:rPr>
+          <w:rFonts w:ascii="AU Passata" w:hAnsi="AU Passata"/>
+        </w:rPr>
+        <w:t xml:space="preserve"> modtages, og </w:t>
+      </w:r>
+      <w:proofErr w:type="spellStart"/>
+      <w:r>
+        <w:rPr>
+          <w:rFonts w:ascii="AU Passata" w:hAnsi="AU Passata"/>
+        </w:rPr>
+        <w:t>Seperation</w:t>
+      </w:r>
+      <w:proofErr w:type="spellEnd"/>
+      <w:r>
+        <w:rPr>
+          <w:rFonts w:ascii="AU Passata" w:hAnsi="AU Passata"/>
+        </w:rPr>
+        <w:t xml:space="preserve"> Event eksisterer allerede</w:t>
+      </w:r>
+      <w:bookmarkEnd w:id="11"/>
     </w:p>
     <w:p>
       <w:pPr>
         <w:jc w:val="center"/>
-        <w:rPr>
-          <w:lang w:val="en-US"/>
-        </w:rPr>
       </w:pPr>
       <w:r>
         <w:rPr>
           <w:noProof/>
         </w:rPr>
         <w:drawing>
-          <wp:inline distT="0" distB="0" distL="0" distR="0" wp14:anchorId="0FAC7EED" wp14:editId="4C208F44">
-            <wp:extent cx="5486400" cy="6572250"/>
+          <wp:inline distT="0" distB="0" distL="0" distR="0" wp14:anchorId="0398D2AA" wp14:editId="18D687DF">
+            <wp:extent cx="7598499" cy="4261167"/>
+            <wp:effectExtent l="0" t="7620" r="0" b="0"/>
+            <wp:docPr id="5" name="Picture 5"/>
+            <wp:cNvGraphicFramePr>
+              <a:graphicFrameLocks xmlns:a="http://schemas.openxmlformats.org/drawingml/2006/main" noChangeAspect="1"/>
+            </wp:cNvGraphicFramePr>
+            <a:graphic xmlns:a="http://schemas.openxmlformats.org/drawingml/2006/main">
+              <a:graphicData uri="http://schemas.openxmlformats.org/drawingml/2006/picture">
+                <pic:pic xmlns:pic="http://schemas.openxmlformats.org/drawingml/2006/picture">
+                  <pic:nvPicPr>
+                    <pic:cNvPr id="5" name="SD_HandleNewTrackData_UpdateTrack_And_CheckSeparationEvent.png"/>
+                    <pic:cNvPicPr/>
+                  </pic:nvPicPr>
+                  <pic:blipFill>
+                    <a:blip r:embed="rId15" cstate="print">
+                      <a:extLst>
+                        <a:ext uri="{28A0092B-C50C-407E-A947-70E740481C1C}">
+                          <a14:useLocalDpi xmlns:a14="http://schemas.microsoft.com/office/drawing/2010/main" val="0"/>
+                        </a:ext>
+                      </a:extLst>
+                    </a:blip>
+                    <a:stretch>
+                      <a:fillRect/>
+                    </a:stretch>
+                  </pic:blipFill>
+                  <pic:spPr>
+                    <a:xfrm rot="16200000">
+                      <a:off x="0" y="0"/>
+                      <a:ext cx="7622592" cy="4274678"/>
+                    </a:xfrm>
+                    <a:prstGeom prst="rect">
+                      <a:avLst/>
+                    </a:prstGeom>
+                  </pic:spPr>
+                </pic:pic>
+              </a:graphicData>
+            </a:graphic>
+          </wp:inline>
+        </w:drawing>
+      </w:r>
+    </w:p>
+    <w:p>
+      <w:pPr>
+        <w:pStyle w:val="Overskrift2"/>
+        <w:rPr>
+          <w:rFonts w:ascii="AU Passata" w:hAnsi="AU Passata"/>
+        </w:rPr>
+      </w:pPr>
+      <w:bookmarkStart w:id="12" w:name="_Toc526412283"/>
+      <w:proofErr w:type="spellStart"/>
+      <w:r>
+        <w:rPr>
+          <w:rFonts w:ascii="AU Passata" w:hAnsi="AU Passata"/>
+        </w:rPr>
+        <w:lastRenderedPageBreak/>
+        <w:t>Appendix</w:t>
+      </w:r>
+      <w:proofErr w:type="spellEnd"/>
+      <w:r>
+        <w:rPr>
+          <w:rFonts w:ascii="AU Passata" w:hAnsi="AU Passata"/>
+        </w:rPr>
+        <w:t xml:space="preserve"> 6 - Sekvensdiagram: Ny </w:t>
+      </w:r>
+      <w:proofErr w:type="spellStart"/>
+      <w:r>
+        <w:rPr>
+          <w:rFonts w:ascii="AU Passata" w:hAnsi="AU Passata"/>
+        </w:rPr>
+        <w:t>trackData</w:t>
+      </w:r>
+      <w:proofErr w:type="spellEnd"/>
+      <w:r>
+        <w:rPr>
+          <w:rFonts w:ascii="AU Passata" w:hAnsi="AU Passata"/>
+        </w:rPr>
+        <w:t xml:space="preserve"> modtages, og </w:t>
+      </w:r>
+      <w:proofErr w:type="spellStart"/>
+      <w:r>
+        <w:rPr>
+          <w:rFonts w:ascii="AU Passata" w:hAnsi="AU Passata"/>
+        </w:rPr>
+        <w:t>Seperation</w:t>
+      </w:r>
+      <w:proofErr w:type="spellEnd"/>
+      <w:r>
+        <w:rPr>
+          <w:rFonts w:ascii="AU Passata" w:hAnsi="AU Passata"/>
+        </w:rPr>
+        <w:t xml:space="preserve"> Event fjernes</w:t>
+      </w:r>
+      <w:bookmarkEnd w:id="12"/>
+    </w:p>
+    <w:p>
+      <w:pPr>
+        <w:jc w:val="center"/>
+      </w:pPr>
+      <w:r>
+        <w:rPr>
+          <w:noProof/>
+        </w:rPr>
+        <w:drawing>
+          <wp:inline distT="0" distB="0" distL="0" distR="0" wp14:anchorId="79272DC1" wp14:editId="6F134AB5">
+            <wp:extent cx="7923720" cy="4657725"/>
+            <wp:effectExtent l="0" t="5398" r="0" b="0"/>
+            <wp:docPr id="6" name="Picture 6"/>
+            <wp:cNvGraphicFramePr>
+              <a:graphicFrameLocks xmlns:a="http://schemas.openxmlformats.org/drawingml/2006/main" noChangeAspect="1"/>
+            </wp:cNvGraphicFramePr>
+            <a:graphic xmlns:a="http://schemas.openxmlformats.org/drawingml/2006/main">
+              <a:graphicData uri="http://schemas.openxmlformats.org/drawingml/2006/picture">
+                <pic:pic xmlns:pic="http://schemas.openxmlformats.org/drawingml/2006/picture">
+                  <pic:nvPicPr>
+                    <pic:cNvPr id="6" name="SD_HandleNewTrackData_UpdateTrack_And_RemoveSeparationEvent.png"/>
+                    <pic:cNvPicPr/>
+                  </pic:nvPicPr>
+                  <pic:blipFill>
+                    <a:blip r:embed="rId16">
+                      <a:extLst>
+                        <a:ext uri="{28A0092B-C50C-407E-A947-70E740481C1C}">
+                          <a14:useLocalDpi xmlns:a14="http://schemas.microsoft.com/office/drawing/2010/main" val="0"/>
+                        </a:ext>
+                      </a:extLst>
+                    </a:blip>
+                    <a:stretch>
+                      <a:fillRect/>
+                    </a:stretch>
+                  </pic:blipFill>
+                  <pic:spPr>
+                    <a:xfrm rot="16200000">
+                      <a:off x="0" y="0"/>
+                      <a:ext cx="7929920" cy="4661370"/>
+                    </a:xfrm>
+                    <a:prstGeom prst="rect">
+                      <a:avLst/>
+                    </a:prstGeom>
+                  </pic:spPr>
+                </pic:pic>
+              </a:graphicData>
+            </a:graphic>
+          </wp:inline>
+        </w:drawing>
+      </w:r>
+    </w:p>
+    <w:p>
+      <w:pPr>
+        <w:pStyle w:val="Overskrift2"/>
+        <w:rPr>
+          <w:rFonts w:ascii="AU Passata" w:hAnsi="AU Passata"/>
+        </w:rPr>
+      </w:pPr>
+      <w:proofErr w:type="spellStart"/>
+      <w:r>
+        <w:rPr>
+          <w:rFonts w:ascii="AU Passata" w:hAnsi="AU Passata"/>
+        </w:rPr>
+        <w:lastRenderedPageBreak/>
+        <w:t>Appendix</w:t>
+      </w:r>
+      <w:proofErr w:type="spellEnd"/>
+      <w:r>
+        <w:rPr>
+          <w:rFonts w:ascii="AU Passata" w:hAnsi="AU Passata"/>
+        </w:rPr>
+        <w:t xml:space="preserve"> 7 – Part 2 Opdateret klassediagram</w:t>
+      </w:r>
+    </w:p>
+    <w:p>
+      <w:pPr>
+        <w:jc w:val="center"/>
+      </w:pPr>
+      <w:r>
+        <w:rPr>
+          <w:noProof/>
+        </w:rPr>
+        <w:drawing>
+          <wp:inline distT="0" distB="0" distL="0" distR="0" wp14:anchorId="5225FCDC" wp14:editId="16626E8C">
+            <wp:extent cx="8121650" cy="6125945"/>
+            <wp:effectExtent l="7302" t="0" r="953" b="952"/>
+            <wp:docPr id="9" name="Graphic 9"/>
+            <wp:cNvGraphicFramePr>
+              <a:graphicFrameLocks xmlns:a="http://schemas.openxmlformats.org/drawingml/2006/main" noChangeAspect="1"/>
+            </wp:cNvGraphicFramePr>
+            <a:graphic xmlns:a="http://schemas.openxmlformats.org/drawingml/2006/main">
+              <a:graphicData uri="http://schemas.openxmlformats.org/drawingml/2006/picture">
+                <pic:pic xmlns:pic="http://schemas.openxmlformats.org/drawingml/2006/picture">
+                  <pic:nvPicPr>
+                    <pic:cNvPr id="9" name="SWT_ATM_Part2_ClassDiagram.svg"/>
+                    <pic:cNvPicPr/>
+                  </pic:nvPicPr>
+                  <pic:blipFill>
+                    <a:blip r:embed="rId17" cstate="print">
+                      <a:extLst>
+                        <a:ext uri="{28A0092B-C50C-407E-A947-70E740481C1C}">
+                          <a14:useLocalDpi xmlns:a14="http://schemas.microsoft.com/office/drawing/2010/main" val="0"/>
+                        </a:ext>
+                        <a:ext uri="{96DAC541-7B7A-43D3-8B79-37D633B846F1}">
+                          <asvg:svgBlip xmlns:asvg="http://schemas.microsoft.com/office/drawing/2016/SVG/main" r:embed="rId18"/>
+                        </a:ext>
+                      </a:extLst>
+                    </a:blip>
+                    <a:stretch>
+                      <a:fillRect/>
+                    </a:stretch>
+                  </pic:blipFill>
+                  <pic:spPr>
+                    <a:xfrm rot="5400000">
+                      <a:off x="0" y="0"/>
+                      <a:ext cx="8129680" cy="6132002"/>
+                    </a:xfrm>
+                    <a:prstGeom prst="rect">
+                      <a:avLst/>
+                    </a:prstGeom>
+                  </pic:spPr>
+                </pic:pic>
+              </a:graphicData>
+            </a:graphic>
+          </wp:inline>
+        </w:drawing>
+      </w:r>
+    </w:p>
+    <w:p>
+      <w:pPr>
+        <w:rPr>
+          <w:rFonts w:asciiTheme="majorHAnsi" w:eastAsiaTheme="majorEastAsia" w:hAnsiTheme="majorHAnsi" w:cstheme="majorBidi"/>
+          <w:color w:val="2F5496" w:themeColor="accent1" w:themeShade="BF"/>
+          <w:sz w:val="26"/>
+          <w:szCs w:val="26"/>
+        </w:rPr>
+      </w:pPr>
+      <w:r>
+        <w:br w:type="page"/>
+      </w:r>
+    </w:p>
+    <w:p>
+      <w:pPr>
+        <w:pStyle w:val="Overskrift2"/>
+      </w:pPr>
+      <w:proofErr w:type="spellStart"/>
+      <w:r>
+        <w:lastRenderedPageBreak/>
+        <w:t>Appendix</w:t>
+      </w:r>
+      <w:proofErr w:type="spellEnd"/>
+      <w:r>
+        <w:t xml:space="preserve"> 8 – Part 2 </w:t>
+      </w:r>
+      <w:proofErr w:type="spellStart"/>
+      <w:r>
+        <w:t>Dependency</w:t>
+      </w:r>
+      <w:proofErr w:type="spellEnd"/>
+      <w:r>
+        <w:t xml:space="preserve"> Diagram</w:t>
+      </w:r>
+    </w:p>
+    <w:p/>
+    <w:p/>
+    <w:p/>
+    <w:p/>
+    <w:p>
+      <w:pPr>
+        <w:jc w:val="center"/>
+      </w:pPr>
+      <w:r>
+        <w:rPr>
+          <w:noProof/>
+        </w:rPr>
+        <w:drawing>
+          <wp:inline distT="0" distB="0" distL="0" distR="0" wp14:anchorId="5937B68B" wp14:editId="4962C97D">
+            <wp:extent cx="4080933" cy="6886574"/>
             <wp:effectExtent l="0" t="0" r="0" b="0"/>
-            <wp:docPr id="5" name="Billede 5"/>
+            <wp:docPr id="10" name="Graphic 10"/>
             <wp:cNvGraphicFramePr>
               <a:graphicFrameLocks xmlns:a="http://schemas.openxmlformats.org/drawingml/2006/main" noChangeAspect="1"/>
             </wp:cNvGraphicFramePr>
@@ -1454,7 +2027,13 @@
                     <pic:cNvPicPr/>
                   </pic:nvPicPr>
                   <pic:blipFill>
-                    <a:blip r:embed="rId11"/>
+                    <a:blip r:embed="rId19">
+                      <a:extLst>
+                        <a:ext uri="{96DAC541-7B7A-43D3-8B79-37D633B846F1}">
+                          <asvg:svgBlip xmlns:asvg="http://schemas.microsoft.com/office/drawing/2016/SVG/main" r:embed="rId20"/>
+                        </a:ext>
+                      </a:extLst>
+                    </a:blip>
                     <a:stretch>
                       <a:fillRect/>
                     </a:stretch>
@@ -1462,7 +2041,7 @@
                   <pic:spPr>
                     <a:xfrm>
                       <a:off x="0" y="0"/>
-                      <a:ext cx="5486400" cy="6572250"/>
+                      <a:ext cx="4085935" cy="6895014"/>
                     </a:xfrm>
                     <a:prstGeom prst="rect">
                       <a:avLst/>
@@ -1475,9 +2054,128 @@
         </w:drawing>
       </w:r>
     </w:p>
+    <w:p>
+      <w:pPr>
+        <w:rPr>
+          <w:rFonts w:asciiTheme="majorHAnsi" w:eastAsiaTheme="majorEastAsia" w:hAnsiTheme="majorHAnsi" w:cstheme="majorBidi"/>
+          <w:color w:val="2F5496" w:themeColor="accent1" w:themeShade="BF"/>
+          <w:sz w:val="26"/>
+          <w:szCs w:val="26"/>
+        </w:rPr>
+      </w:pPr>
+      <w:r>
+        <w:br w:type="page"/>
+      </w:r>
+    </w:p>
+    <w:p>
+      <w:pPr>
+        <w:pStyle w:val="Overskrift2"/>
+      </w:pPr>
+      <w:proofErr w:type="spellStart"/>
+      <w:r>
+        <w:lastRenderedPageBreak/>
+        <w:t>Appendix</w:t>
+      </w:r>
+      <w:proofErr w:type="spellEnd"/>
+      <w:r>
+        <w:t xml:space="preserve"> 9 – Part 2 Sekvensdiagram: Ny </w:t>
+      </w:r>
+      <w:proofErr w:type="spellStart"/>
+      <w:r>
+        <w:t>TrackData</w:t>
+      </w:r>
+      <w:proofErr w:type="spellEnd"/>
+      <w:r>
+        <w:t xml:space="preserve"> modtages, og der oprettes et </w:t>
+      </w:r>
+      <w:proofErr w:type="spellStart"/>
+      <w:r>
+        <w:t>TrackEnteredEvent</w:t>
+      </w:r>
+      <w:proofErr w:type="spellEnd"/>
+    </w:p>
+    <w:p>
+      <w:pPr>
+        <w:pStyle w:val="Overskrift2"/>
+      </w:pPr>
+      <w:proofErr w:type="spellStart"/>
+      <w:r>
+        <w:t>Appendix</w:t>
+      </w:r>
+      <w:proofErr w:type="spellEnd"/>
+      <w:r>
+        <w:t xml:space="preserve"> </w:t>
+      </w:r>
+      <w:r>
+        <w:t>10</w:t>
+      </w:r>
+      <w:r>
+        <w:t xml:space="preserve"> – Part 2 </w:t>
+      </w:r>
+      <w:r>
+        <w:t xml:space="preserve">Sekvensdiagram: </w:t>
+      </w:r>
+      <w:r>
+        <w:t xml:space="preserve">Ny </w:t>
+      </w:r>
+      <w:proofErr w:type="spellStart"/>
+      <w:r>
+        <w:t>TrackData</w:t>
+      </w:r>
+      <w:proofErr w:type="spellEnd"/>
+      <w:r>
+        <w:t xml:space="preserve"> modtages, og der oprettes et </w:t>
+      </w:r>
+      <w:proofErr w:type="spellStart"/>
+      <w:r>
+        <w:t>Track</w:t>
+      </w:r>
+      <w:r>
+        <w:t>Left</w:t>
+      </w:r>
+      <w:r>
+        <w:t>Event</w:t>
+      </w:r>
+      <w:proofErr w:type="spellEnd"/>
+    </w:p>
+    <w:p>
+      <w:pPr>
+        <w:pStyle w:val="Overskrift2"/>
+      </w:pPr>
+      <w:proofErr w:type="spellStart"/>
+      <w:r>
+        <w:t>Appendix</w:t>
+      </w:r>
+      <w:proofErr w:type="spellEnd"/>
+      <w:r>
+        <w:t xml:space="preserve"> </w:t>
+      </w:r>
+      <w:r>
+        <w:t>11</w:t>
+      </w:r>
+      <w:r>
+        <w:t xml:space="preserve"> – Part 2 </w:t>
+      </w:r>
+      <w:r>
+        <w:t xml:space="preserve">Sekvensdiagram: </w:t>
+      </w:r>
+      <w:proofErr w:type="spellStart"/>
+      <w:r>
+        <w:t>HandleNewTrackData</w:t>
+      </w:r>
+      <w:proofErr w:type="spellEnd"/>
+    </w:p>
+    <w:p>
+      <w:pPr>
+        <w:pStyle w:val="Overskrift1"/>
+        <w:rPr>
+          <w:lang w:val="en-US"/>
+        </w:rPr>
+      </w:pPr>
+    </w:p>
     <w:sectPr>
-      <w:headerReference w:type="default" r:id="rId12"/>
-      <w:footerReference w:type="default" r:id="rId13"/>
+      <w:headerReference w:type="default" r:id="rId21"/>
+      <w:footerReference w:type="default" r:id="rId22"/>
       <w:pgSz w:w="11906" w:h="16838"/>
       <w:pgMar w:top="1701" w:right="1134" w:bottom="1701" w:left="1134" w:header="708" w:footer="708" w:gutter="0"/>
       <w:cols w:space="708"/>
@@ -1522,8 +2220,8 @@
         <w:lang w:val="en-US"/>
       </w:rPr>
     </w:pPr>
-    <w:bookmarkStart w:id="8" w:name="OFF_logo1AComputed"/>
-    <w:bookmarkStart w:id="9" w:name="OFF_logo1AComputed_HIF"/>
+    <w:bookmarkStart w:id="13" w:name="OFF_logo1AComputed"/>
+    <w:bookmarkStart w:id="14" w:name="OFF_logo1AComputed_HIF"/>
     <w:r>
       <w:rPr>
         <w:color w:val="2F5496" w:themeColor="accent1" w:themeShade="BF"/>
@@ -1539,7 +2237,7 @@
       <w:br/>
       <w:t>Universitet</w:t>
     </w:r>
-    <w:bookmarkEnd w:id="8"/>
+    <w:bookmarkEnd w:id="13"/>
   </w:p>
   <w:p>
     <w:pPr>
@@ -1549,9 +2247,9 @@
         <w:lang w:val="en-US"/>
       </w:rPr>
     </w:pPr>
-    <w:bookmarkStart w:id="10" w:name="OFF_logo2AComputed"/>
-    <w:bookmarkStart w:id="11" w:name="OFF_logo2AComputed_HIF"/>
-    <w:bookmarkEnd w:id="9"/>
+    <w:bookmarkStart w:id="15" w:name="OFF_logo2AComputed"/>
+    <w:bookmarkStart w:id="16" w:name="OFF_logo2AComputed_HIF"/>
+    <w:bookmarkEnd w:id="14"/>
     <w:r>
       <w:rPr>
         <w:color w:val="2F5496" w:themeColor="accent1" w:themeShade="BF"/>
@@ -1559,8 +2257,8 @@
       </w:rPr>
       <w:t>Aarhus School of Engineering</w:t>
     </w:r>
-    <w:bookmarkEnd w:id="10"/>
-    <w:bookmarkEnd w:id="11"/>
+    <w:bookmarkEnd w:id="15"/>
+    <w:bookmarkEnd w:id="16"/>
   </w:p>
 </w:ftr>
 </file>
@@ -2994,7 +3692,7 @@
 </file>
 
 <file path=customXml/itemProps1.xml><?xml version="1.0" encoding="utf-8"?>
-<ds:datastoreItem xmlns:ds="http://schemas.openxmlformats.org/officeDocument/2006/customXml" ds:itemID="{93C2655E-6AE6-4E80-BDAD-A400F86D86C7}">
+<ds:datastoreItem xmlns:ds="http://schemas.openxmlformats.org/officeDocument/2006/customXml" ds:itemID="{2C6C3ADF-6876-4534-B5F7-16DD02CA3185}">
   <ds:schemaRefs>
     <ds:schemaRef ds:uri="http://schemas.openxmlformats.org/officeDocument/2006/bibliography"/>
   </ds:schemaRefs>

</xml_diff>

<commit_message>
docx updated according to Hand-In-2 rubrics criterias
</commit_message>
<xml_diff>
--- a/HandIn.docx
+++ b/HandIn.docx
@@ -341,7 +341,7 @@
         </w:rPr>
         <w:br/>
       </w:r>
-      <w:bookmarkStart w:id="0" w:name="_Toc530391087"/>
+      <w:bookmarkStart w:id="0" w:name="_Toc530577011"/>
       <w:r>
         <w:rPr>
           <w:rFonts w:ascii="AU Passata" w:hAnsi="AU Passata"/>
@@ -414,6 +414,34 @@
         <w:rPr>
           <w:lang w:val="en-US"/>
         </w:rPr>
+        <w:t xml:space="preserve">     Jenkins Integration      </w:t>
+      </w:r>
+      <w:hyperlink r:id="rId8" w:history="1">
+        <w:r>
+          <w:rPr>
+            <w:rStyle w:val="Hyperlink"/>
+            <w:lang w:val="en-US"/>
+          </w:rPr>
+          <w:t>http://ci3.ase.au.dk:8080/job/SWT_10_ATM2_INTEGRATION/</w:t>
+        </w:r>
+      </w:hyperlink>
+      <w:r>
+        <w:rPr>
+          <w:lang w:val="en-US"/>
+        </w:rPr>
+        <w:t xml:space="preserve"> </w:t>
+      </w:r>
+    </w:p>
+    <w:p>
+      <w:pPr>
+        <w:rPr>
+          <w:lang w:val="en-US"/>
+        </w:rPr>
+      </w:pPr>
+      <w:r>
+        <w:rPr>
+          <w:lang w:val="en-US"/>
+        </w:rPr>
         <w:t xml:space="preserve">       </w:t>
       </w:r>
       <w:r>
@@ -428,7 +456,7 @@
         </w:rPr>
         <w:t xml:space="preserve">     </w:t>
       </w:r>
-      <w:hyperlink r:id="rId8" w:history="1">
+      <w:hyperlink r:id="rId9" w:history="1">
         <w:r>
           <w:rPr>
             <w:rStyle w:val="Hyperlink"/>
@@ -462,7 +490,7 @@
         </w:rPr>
         <w:t xml:space="preserve">     </w:t>
       </w:r>
-      <w:hyperlink r:id="rId9" w:history="1">
+      <w:hyperlink r:id="rId10" w:history="1">
         <w:r>
           <w:rPr>
             <w:rStyle w:val="Hyperlink"/>
@@ -517,7 +545,7 @@
         </w:rPr>
         <w:t xml:space="preserve">      </w:t>
       </w:r>
-      <w:hyperlink r:id="rId10" w:history="1">
+      <w:hyperlink r:id="rId11" w:history="1">
         <w:r>
           <w:rPr>
             <w:rStyle w:val="Hyperlink"/>
@@ -589,6 +617,14 @@
             </w:rPr>
             <w:t>Indhold</w:t>
           </w:r>
+          <w:r>
+            <w:rPr>
+              <w:rFonts w:ascii="AU Passata" w:hAnsi="AU Passata"/>
+            </w:rPr>
+            <w:t>sfortegnelse</w:t>
+          </w:r>
+          <w:bookmarkStart w:id="1" w:name="_GoBack"/>
+          <w:bookmarkEnd w:id="1"/>
         </w:p>
         <w:p>
           <w:pPr>
@@ -627,7 +663,7 @@
             </w:rPr>
             <w:fldChar w:fldCharType="separate"/>
           </w:r>
-          <w:hyperlink w:anchor="_Toc530391087" w:history="1">
+          <w:hyperlink w:anchor="_Toc530577011" w:history="1">
             <w:r>
               <w:rPr>
                 <w:rStyle w:val="Hyperlink"/>
@@ -655,7 +691,7 @@
                 <w:noProof/>
                 <w:webHidden/>
               </w:rPr>
-              <w:instrText xml:space="preserve"> PAGEREF _Toc530391087 \h </w:instrText>
+              <w:instrText xml:space="preserve"> PAGEREF _Toc530577011 \h </w:instrText>
             </w:r>
             <w:r>
               <w:rPr>
@@ -699,14 +735,13 @@
               <w:szCs w:val="22"/>
             </w:rPr>
           </w:pPr>
-          <w:hyperlink w:anchor="_Toc530391088" w:history="1">
+          <w:hyperlink w:anchor="_Toc530577012" w:history="1">
             <w:r>
               <w:rPr>
                 <w:rStyle w:val="Hyperlink"/>
                 <w:noProof/>
-                <w:lang w:val="en-US"/>
-              </w:rPr>
-              <w:t>Design refleksioner</w:t>
+              </w:rPr>
+              <w:t>Refleksioner</w:t>
             </w:r>
             <w:r>
               <w:rPr>
@@ -727,7 +762,7 @@
                 <w:noProof/>
                 <w:webHidden/>
               </w:rPr>
-              <w:instrText xml:space="preserve"> PAGEREF _Toc530391088 \h </w:instrText>
+              <w:instrText xml:space="preserve"> PAGEREF _Toc530577012 \h </w:instrText>
             </w:r>
             <w:r>
               <w:rPr>
@@ -748,6 +783,219 @@
                 <w:webHidden/>
               </w:rPr>
               <w:t>4</w:t>
+            </w:r>
+            <w:r>
+              <w:rPr>
+                <w:noProof/>
+                <w:webHidden/>
+              </w:rPr>
+              <w:fldChar w:fldCharType="end"/>
+            </w:r>
+          </w:hyperlink>
+        </w:p>
+        <w:p>
+          <w:pPr>
+            <w:pStyle w:val="Indholdsfortegnelse2"/>
+            <w:tabs>
+              <w:tab w:val="right" w:leader="dot" w:pos="9628"/>
+            </w:tabs>
+            <w:rPr>
+              <w:rFonts w:asciiTheme="minorHAnsi" w:eastAsiaTheme="minorEastAsia" w:hAnsiTheme="minorHAnsi" w:cstheme="minorBidi"/>
+              <w:noProof/>
+              <w:sz w:val="22"/>
+              <w:szCs w:val="22"/>
+            </w:rPr>
+          </w:pPr>
+          <w:hyperlink w:anchor="_Toc530577013" w:history="1">
+            <w:r>
+              <w:rPr>
+                <w:rStyle w:val="Hyperlink"/>
+                <w:noProof/>
+              </w:rPr>
+              <w:t>Softwarearkitektur</w:t>
+            </w:r>
+            <w:r>
+              <w:rPr>
+                <w:noProof/>
+                <w:webHidden/>
+              </w:rPr>
+              <w:tab/>
+            </w:r>
+            <w:r>
+              <w:rPr>
+                <w:noProof/>
+                <w:webHidden/>
+              </w:rPr>
+              <w:fldChar w:fldCharType="begin"/>
+            </w:r>
+            <w:r>
+              <w:rPr>
+                <w:noProof/>
+                <w:webHidden/>
+              </w:rPr>
+              <w:instrText xml:space="preserve"> PAGEREF _Toc530577013 \h </w:instrText>
+            </w:r>
+            <w:r>
+              <w:rPr>
+                <w:noProof/>
+                <w:webHidden/>
+              </w:rPr>
+            </w:r>
+            <w:r>
+              <w:rPr>
+                <w:noProof/>
+                <w:webHidden/>
+              </w:rPr>
+              <w:fldChar w:fldCharType="separate"/>
+            </w:r>
+            <w:r>
+              <w:rPr>
+                <w:noProof/>
+                <w:webHidden/>
+              </w:rPr>
+              <w:t>4</w:t>
+            </w:r>
+            <w:r>
+              <w:rPr>
+                <w:noProof/>
+                <w:webHidden/>
+              </w:rPr>
+              <w:fldChar w:fldCharType="end"/>
+            </w:r>
+          </w:hyperlink>
+        </w:p>
+        <w:p>
+          <w:pPr>
+            <w:pStyle w:val="Indholdsfortegnelse2"/>
+            <w:tabs>
+              <w:tab w:val="right" w:leader="dot" w:pos="9628"/>
+            </w:tabs>
+            <w:rPr>
+              <w:rFonts w:asciiTheme="minorHAnsi" w:eastAsiaTheme="minorEastAsia" w:hAnsiTheme="minorHAnsi" w:cstheme="minorBidi"/>
+              <w:noProof/>
+              <w:sz w:val="22"/>
+              <w:szCs w:val="22"/>
+            </w:rPr>
+          </w:pPr>
+          <w:hyperlink w:anchor="_Toc530577014" w:history="1">
+            <w:r>
+              <w:rPr>
+                <w:rStyle w:val="Hyperlink"/>
+                <w:noProof/>
+              </w:rPr>
+              <w:t>Integrationstest og strategien for denne</w:t>
+            </w:r>
+            <w:r>
+              <w:rPr>
+                <w:noProof/>
+                <w:webHidden/>
+              </w:rPr>
+              <w:tab/>
+            </w:r>
+            <w:r>
+              <w:rPr>
+                <w:noProof/>
+                <w:webHidden/>
+              </w:rPr>
+              <w:fldChar w:fldCharType="begin"/>
+            </w:r>
+            <w:r>
+              <w:rPr>
+                <w:noProof/>
+                <w:webHidden/>
+              </w:rPr>
+              <w:instrText xml:space="preserve"> PAGEREF _Toc530577014 \h </w:instrText>
+            </w:r>
+            <w:r>
+              <w:rPr>
+                <w:noProof/>
+                <w:webHidden/>
+              </w:rPr>
+            </w:r>
+            <w:r>
+              <w:rPr>
+                <w:noProof/>
+                <w:webHidden/>
+              </w:rPr>
+              <w:fldChar w:fldCharType="separate"/>
+            </w:r>
+            <w:r>
+              <w:rPr>
+                <w:noProof/>
+                <w:webHidden/>
+              </w:rPr>
+              <w:t>5</w:t>
+            </w:r>
+            <w:r>
+              <w:rPr>
+                <w:noProof/>
+                <w:webHidden/>
+              </w:rPr>
+              <w:fldChar w:fldCharType="end"/>
+            </w:r>
+          </w:hyperlink>
+        </w:p>
+        <w:p>
+          <w:pPr>
+            <w:pStyle w:val="Indholdsfortegnelse2"/>
+            <w:tabs>
+              <w:tab w:val="right" w:leader="dot" w:pos="9628"/>
+            </w:tabs>
+            <w:rPr>
+              <w:rFonts w:asciiTheme="minorHAnsi" w:eastAsiaTheme="minorEastAsia" w:hAnsiTheme="minorHAnsi" w:cstheme="minorBidi"/>
+              <w:noProof/>
+              <w:sz w:val="22"/>
+              <w:szCs w:val="22"/>
+            </w:rPr>
+          </w:pPr>
+          <w:hyperlink w:anchor="_Toc530577015" w:history="1">
+            <w:r>
+              <w:rPr>
+                <w:rStyle w:val="Hyperlink"/>
+                <w:noProof/>
+              </w:rPr>
+              <w:t>Arbejdsfordelingen</w:t>
+            </w:r>
+            <w:r>
+              <w:rPr>
+                <w:noProof/>
+                <w:webHidden/>
+              </w:rPr>
+              <w:tab/>
+            </w:r>
+            <w:r>
+              <w:rPr>
+                <w:noProof/>
+                <w:webHidden/>
+              </w:rPr>
+              <w:fldChar w:fldCharType="begin"/>
+            </w:r>
+            <w:r>
+              <w:rPr>
+                <w:noProof/>
+                <w:webHidden/>
+              </w:rPr>
+              <w:instrText xml:space="preserve"> PAGEREF _Toc530577015 \h </w:instrText>
+            </w:r>
+            <w:r>
+              <w:rPr>
+                <w:noProof/>
+                <w:webHidden/>
+              </w:rPr>
+            </w:r>
+            <w:r>
+              <w:rPr>
+                <w:noProof/>
+                <w:webHidden/>
+              </w:rPr>
+              <w:fldChar w:fldCharType="separate"/>
+            </w:r>
+            <w:r>
+              <w:rPr>
+                <w:noProof/>
+                <w:webHidden/>
+              </w:rPr>
+              <w:t>6</w:t>
             </w:r>
             <w:r>
               <w:rPr>
@@ -771,14 +1019,13 @@
               <w:szCs w:val="22"/>
             </w:rPr>
           </w:pPr>
-          <w:hyperlink w:anchor="_Toc530391089" w:history="1">
+          <w:hyperlink w:anchor="_Toc530577016" w:history="1">
             <w:r>
               <w:rPr>
                 <w:rStyle w:val="Hyperlink"/>
                 <w:noProof/>
-                <w:lang w:val="en-US"/>
-              </w:rPr>
-              <w:t>Test refleksioner</w:t>
+              </w:rPr>
+              <w:t>Konklusion</w:t>
             </w:r>
             <w:r>
               <w:rPr>
@@ -799,7 +1046,7 @@
                 <w:noProof/>
                 <w:webHidden/>
               </w:rPr>
-              <w:instrText xml:space="preserve"> PAGEREF _Toc530391089 \h </w:instrText>
+              <w:instrText xml:space="preserve"> PAGEREF _Toc530577016 \h </w:instrText>
             </w:r>
             <w:r>
               <w:rPr>
@@ -819,7 +1066,78 @@
                 <w:noProof/>
                 <w:webHidden/>
               </w:rPr>
-              <w:t>5</w:t>
+              <w:t>7</w:t>
+            </w:r>
+            <w:r>
+              <w:rPr>
+                <w:noProof/>
+                <w:webHidden/>
+              </w:rPr>
+              <w:fldChar w:fldCharType="end"/>
+            </w:r>
+          </w:hyperlink>
+        </w:p>
+        <w:p>
+          <w:pPr>
+            <w:pStyle w:val="Indholdsfortegnelse1"/>
+            <w:tabs>
+              <w:tab w:val="right" w:leader="dot" w:pos="9628"/>
+            </w:tabs>
+            <w:rPr>
+              <w:rFonts w:asciiTheme="minorHAnsi" w:eastAsiaTheme="minorEastAsia" w:hAnsiTheme="minorHAnsi" w:cstheme="minorBidi"/>
+              <w:noProof/>
+              <w:sz w:val="22"/>
+              <w:szCs w:val="22"/>
+            </w:rPr>
+          </w:pPr>
+          <w:hyperlink w:anchor="_Toc530577017" w:history="1">
+            <w:r>
+              <w:rPr>
+                <w:rStyle w:val="Hyperlink"/>
+                <w:noProof/>
+              </w:rPr>
+              <w:t>Appendix</w:t>
+            </w:r>
+            <w:r>
+              <w:rPr>
+                <w:noProof/>
+                <w:webHidden/>
+              </w:rPr>
+              <w:tab/>
+            </w:r>
+            <w:r>
+              <w:rPr>
+                <w:noProof/>
+                <w:webHidden/>
+              </w:rPr>
+              <w:fldChar w:fldCharType="begin"/>
+            </w:r>
+            <w:r>
+              <w:rPr>
+                <w:noProof/>
+                <w:webHidden/>
+              </w:rPr>
+              <w:instrText xml:space="preserve"> PAGEREF _Toc530577017 \h </w:instrText>
+            </w:r>
+            <w:r>
+              <w:rPr>
+                <w:noProof/>
+                <w:webHidden/>
+              </w:rPr>
+            </w:r>
+            <w:r>
+              <w:rPr>
+                <w:noProof/>
+                <w:webHidden/>
+              </w:rPr>
+              <w:fldChar w:fldCharType="separate"/>
+            </w:r>
+            <w:r>
+              <w:rPr>
+                <w:noProof/>
+                <w:webHidden/>
+              </w:rPr>
+              <w:t>8</w:t>
             </w:r>
             <w:r>
               <w:rPr>
@@ -843,14 +1161,13 @@
               <w:szCs w:val="22"/>
             </w:rPr>
           </w:pPr>
-          <w:hyperlink w:anchor="_Toc530391090" w:history="1">
+          <w:hyperlink w:anchor="_Toc530577018" w:history="1">
             <w:r>
               <w:rPr>
                 <w:rStyle w:val="Hyperlink"/>
                 <w:noProof/>
-                <w:lang w:val="en-US"/>
-              </w:rPr>
-              <w:t>Integrationtest</w:t>
+              </w:rPr>
+              <w:t>Appendix 1 – Klassediagram udkast</w:t>
             </w:r>
             <w:r>
               <w:rPr>
@@ -871,7 +1188,7 @@
                 <w:noProof/>
                 <w:webHidden/>
               </w:rPr>
-              <w:instrText xml:space="preserve"> PAGEREF _Toc530391090 \h </w:instrText>
+              <w:instrText xml:space="preserve"> PAGEREF _Toc530577018 \h </w:instrText>
             </w:r>
             <w:r>
               <w:rPr>
@@ -891,7 +1208,7 @@
                 <w:noProof/>
                 <w:webHidden/>
               </w:rPr>
-              <w:t>5</w:t>
+              <w:t>8</w:t>
             </w:r>
             <w:r>
               <w:rPr>
@@ -904,7 +1221,7 @@
         </w:p>
         <w:p>
           <w:pPr>
-            <w:pStyle w:val="Indholdsfortegnelse1"/>
+            <w:pStyle w:val="Indholdsfortegnelse2"/>
             <w:tabs>
               <w:tab w:val="right" w:leader="dot" w:pos="9628"/>
             </w:tabs>
@@ -915,14 +1232,13 @@
               <w:szCs w:val="22"/>
             </w:rPr>
           </w:pPr>
-          <w:hyperlink w:anchor="_Toc530391091" w:history="1">
+          <w:hyperlink w:anchor="_Toc530577019" w:history="1">
             <w:r>
               <w:rPr>
                 <w:rStyle w:val="Hyperlink"/>
                 <w:noProof/>
-                <w:lang w:val="en-US"/>
-              </w:rPr>
-              <w:t>Arbejdsfordeling</w:t>
+              </w:rPr>
+              <w:t>Appendix 2 – Sekvensdiagram udkast for handleNewTrackData</w:t>
             </w:r>
             <w:r>
               <w:rPr>
@@ -943,7 +1259,7 @@
                 <w:noProof/>
                 <w:webHidden/>
               </w:rPr>
-              <w:instrText xml:space="preserve"> PAGEREF _Toc530391091 \h </w:instrText>
+              <w:instrText xml:space="preserve"> PAGEREF _Toc530577019 \h </w:instrText>
             </w:r>
             <w:r>
               <w:rPr>
@@ -963,7 +1279,7 @@
                 <w:noProof/>
                 <w:webHidden/>
               </w:rPr>
-              <w:t>6</w:t>
+              <w:t>9</w:t>
             </w:r>
             <w:r>
               <w:rPr>
@@ -976,7 +1292,7 @@
         </w:p>
         <w:p>
           <w:pPr>
-            <w:pStyle w:val="Indholdsfortegnelse1"/>
+            <w:pStyle w:val="Indholdsfortegnelse2"/>
             <w:tabs>
               <w:tab w:val="right" w:leader="dot" w:pos="9628"/>
             </w:tabs>
@@ -987,14 +1303,13 @@
               <w:szCs w:val="22"/>
             </w:rPr>
           </w:pPr>
-          <w:hyperlink w:anchor="_Toc530391092" w:history="1">
+          <w:hyperlink w:anchor="_Toc530577020" w:history="1">
             <w:r>
               <w:rPr>
                 <w:rStyle w:val="Hyperlink"/>
                 <w:noProof/>
-                <w:lang w:val="en-US"/>
-              </w:rPr>
-              <w:t>Design diagrammer</w:t>
+              </w:rPr>
+              <w:t>Appendix 3 – Revideret klassediagram</w:t>
             </w:r>
             <w:r>
               <w:rPr>
@@ -1015,7 +1330,7 @@
                 <w:noProof/>
                 <w:webHidden/>
               </w:rPr>
-              <w:instrText xml:space="preserve"> PAGEREF _Toc530391092 \h </w:instrText>
+              <w:instrText xml:space="preserve"> PAGEREF _Toc530577020 \h </w:instrText>
             </w:r>
             <w:r>
               <w:rPr>
@@ -1035,7 +1350,7 @@
                 <w:noProof/>
                 <w:webHidden/>
               </w:rPr>
-              <w:t>7</w:t>
+              <w:t>10</w:t>
             </w:r>
             <w:r>
               <w:rPr>
@@ -1048,7 +1363,7 @@
         </w:p>
         <w:p>
           <w:pPr>
-            <w:pStyle w:val="Indholdsfortegnelse1"/>
+            <w:pStyle w:val="Indholdsfortegnelse2"/>
             <w:tabs>
               <w:tab w:val="right" w:leader="dot" w:pos="9628"/>
             </w:tabs>
@@ -1059,14 +1374,13 @@
               <w:szCs w:val="22"/>
             </w:rPr>
           </w:pPr>
-          <w:hyperlink w:anchor="_Toc530391093" w:history="1">
+          <w:hyperlink w:anchor="_Toc530577021" w:history="1">
             <w:r>
               <w:rPr>
                 <w:rStyle w:val="Hyperlink"/>
                 <w:noProof/>
-                <w:lang w:val="en-US"/>
-              </w:rPr>
-              <w:t>Dependency Tree</w:t>
+              </w:rPr>
+              <w:t>Appendix 4 – Sekvensdiagram: Ny trackData modtages, og der opstår en ny Seperation Event</w:t>
             </w:r>
             <w:r>
               <w:rPr>
@@ -1087,7 +1401,7 @@
                 <w:noProof/>
                 <w:webHidden/>
               </w:rPr>
-              <w:instrText xml:space="preserve"> PAGEREF _Toc530391093 \h </w:instrText>
+              <w:instrText xml:space="preserve"> PAGEREF _Toc530577021 \h </w:instrText>
             </w:r>
             <w:r>
               <w:rPr>
@@ -1107,7 +1421,504 @@
                 <w:noProof/>
                 <w:webHidden/>
               </w:rPr>
-              <w:t>8</w:t>
+              <w:t>11</w:t>
+            </w:r>
+            <w:r>
+              <w:rPr>
+                <w:noProof/>
+                <w:webHidden/>
+              </w:rPr>
+              <w:fldChar w:fldCharType="end"/>
+            </w:r>
+          </w:hyperlink>
+        </w:p>
+        <w:p>
+          <w:pPr>
+            <w:pStyle w:val="Indholdsfortegnelse2"/>
+            <w:tabs>
+              <w:tab w:val="right" w:leader="dot" w:pos="9628"/>
+            </w:tabs>
+            <w:rPr>
+              <w:rFonts w:asciiTheme="minorHAnsi" w:eastAsiaTheme="minorEastAsia" w:hAnsiTheme="minorHAnsi" w:cstheme="minorBidi"/>
+              <w:noProof/>
+              <w:sz w:val="22"/>
+              <w:szCs w:val="22"/>
+            </w:rPr>
+          </w:pPr>
+          <w:hyperlink w:anchor="_Toc530577022" w:history="1">
+            <w:r>
+              <w:rPr>
+                <w:rStyle w:val="Hyperlink"/>
+                <w:noProof/>
+              </w:rPr>
+              <w:t>Appendix 5 - Sekvensdiagram: Ny trackData modtages, og Seperation Event eksisterer allerede</w:t>
+            </w:r>
+            <w:r>
+              <w:rPr>
+                <w:noProof/>
+                <w:webHidden/>
+              </w:rPr>
+              <w:tab/>
+            </w:r>
+            <w:r>
+              <w:rPr>
+                <w:noProof/>
+                <w:webHidden/>
+              </w:rPr>
+              <w:fldChar w:fldCharType="begin"/>
+            </w:r>
+            <w:r>
+              <w:rPr>
+                <w:noProof/>
+                <w:webHidden/>
+              </w:rPr>
+              <w:instrText xml:space="preserve"> PAGEREF _Toc530577022 \h </w:instrText>
+            </w:r>
+            <w:r>
+              <w:rPr>
+                <w:noProof/>
+                <w:webHidden/>
+              </w:rPr>
+            </w:r>
+            <w:r>
+              <w:rPr>
+                <w:noProof/>
+                <w:webHidden/>
+              </w:rPr>
+              <w:fldChar w:fldCharType="separate"/>
+            </w:r>
+            <w:r>
+              <w:rPr>
+                <w:noProof/>
+                <w:webHidden/>
+              </w:rPr>
+              <w:t>12</w:t>
+            </w:r>
+            <w:r>
+              <w:rPr>
+                <w:noProof/>
+                <w:webHidden/>
+              </w:rPr>
+              <w:fldChar w:fldCharType="end"/>
+            </w:r>
+          </w:hyperlink>
+        </w:p>
+        <w:p>
+          <w:pPr>
+            <w:pStyle w:val="Indholdsfortegnelse2"/>
+            <w:tabs>
+              <w:tab w:val="right" w:leader="dot" w:pos="9628"/>
+            </w:tabs>
+            <w:rPr>
+              <w:rFonts w:asciiTheme="minorHAnsi" w:eastAsiaTheme="minorEastAsia" w:hAnsiTheme="minorHAnsi" w:cstheme="minorBidi"/>
+              <w:noProof/>
+              <w:sz w:val="22"/>
+              <w:szCs w:val="22"/>
+            </w:rPr>
+          </w:pPr>
+          <w:hyperlink w:anchor="_Toc530577023" w:history="1">
+            <w:r>
+              <w:rPr>
+                <w:rStyle w:val="Hyperlink"/>
+                <w:noProof/>
+              </w:rPr>
+              <w:t>Appendix 6 - Sekvensdiagram: Ny trackData modtages, og Seperation Event fjernes</w:t>
+            </w:r>
+            <w:r>
+              <w:rPr>
+                <w:noProof/>
+                <w:webHidden/>
+              </w:rPr>
+              <w:tab/>
+            </w:r>
+            <w:r>
+              <w:rPr>
+                <w:noProof/>
+                <w:webHidden/>
+              </w:rPr>
+              <w:fldChar w:fldCharType="begin"/>
+            </w:r>
+            <w:r>
+              <w:rPr>
+                <w:noProof/>
+                <w:webHidden/>
+              </w:rPr>
+              <w:instrText xml:space="preserve"> PAGEREF _Toc530577023 \h </w:instrText>
+            </w:r>
+            <w:r>
+              <w:rPr>
+                <w:noProof/>
+                <w:webHidden/>
+              </w:rPr>
+            </w:r>
+            <w:r>
+              <w:rPr>
+                <w:noProof/>
+                <w:webHidden/>
+              </w:rPr>
+              <w:fldChar w:fldCharType="separate"/>
+            </w:r>
+            <w:r>
+              <w:rPr>
+                <w:noProof/>
+                <w:webHidden/>
+              </w:rPr>
+              <w:t>13</w:t>
+            </w:r>
+            <w:r>
+              <w:rPr>
+                <w:noProof/>
+                <w:webHidden/>
+              </w:rPr>
+              <w:fldChar w:fldCharType="end"/>
+            </w:r>
+          </w:hyperlink>
+        </w:p>
+        <w:p>
+          <w:pPr>
+            <w:pStyle w:val="Indholdsfortegnelse2"/>
+            <w:tabs>
+              <w:tab w:val="right" w:leader="dot" w:pos="9628"/>
+            </w:tabs>
+            <w:rPr>
+              <w:rFonts w:asciiTheme="minorHAnsi" w:eastAsiaTheme="minorEastAsia" w:hAnsiTheme="minorHAnsi" w:cstheme="minorBidi"/>
+              <w:noProof/>
+              <w:sz w:val="22"/>
+              <w:szCs w:val="22"/>
+            </w:rPr>
+          </w:pPr>
+          <w:hyperlink w:anchor="_Toc530577024" w:history="1">
+            <w:r>
+              <w:rPr>
+                <w:rStyle w:val="Hyperlink"/>
+                <w:noProof/>
+              </w:rPr>
+              <w:t>Appendix 7 – Part 2 Opdateret klassediagram</w:t>
+            </w:r>
+            <w:r>
+              <w:rPr>
+                <w:noProof/>
+                <w:webHidden/>
+              </w:rPr>
+              <w:tab/>
+            </w:r>
+            <w:r>
+              <w:rPr>
+                <w:noProof/>
+                <w:webHidden/>
+              </w:rPr>
+              <w:fldChar w:fldCharType="begin"/>
+            </w:r>
+            <w:r>
+              <w:rPr>
+                <w:noProof/>
+                <w:webHidden/>
+              </w:rPr>
+              <w:instrText xml:space="preserve"> PAGEREF _Toc530577024 \h </w:instrText>
+            </w:r>
+            <w:r>
+              <w:rPr>
+                <w:noProof/>
+                <w:webHidden/>
+              </w:rPr>
+            </w:r>
+            <w:r>
+              <w:rPr>
+                <w:noProof/>
+                <w:webHidden/>
+              </w:rPr>
+              <w:fldChar w:fldCharType="separate"/>
+            </w:r>
+            <w:r>
+              <w:rPr>
+                <w:noProof/>
+                <w:webHidden/>
+              </w:rPr>
+              <w:t>14</w:t>
+            </w:r>
+            <w:r>
+              <w:rPr>
+                <w:noProof/>
+                <w:webHidden/>
+              </w:rPr>
+              <w:fldChar w:fldCharType="end"/>
+            </w:r>
+          </w:hyperlink>
+        </w:p>
+        <w:p>
+          <w:pPr>
+            <w:pStyle w:val="Indholdsfortegnelse2"/>
+            <w:tabs>
+              <w:tab w:val="right" w:leader="dot" w:pos="9628"/>
+            </w:tabs>
+            <w:rPr>
+              <w:rFonts w:asciiTheme="minorHAnsi" w:eastAsiaTheme="minorEastAsia" w:hAnsiTheme="minorHAnsi" w:cstheme="minorBidi"/>
+              <w:noProof/>
+              <w:sz w:val="22"/>
+              <w:szCs w:val="22"/>
+            </w:rPr>
+          </w:pPr>
+          <w:hyperlink w:anchor="_Toc530577025" w:history="1">
+            <w:r>
+              <w:rPr>
+                <w:rStyle w:val="Hyperlink"/>
+                <w:noProof/>
+              </w:rPr>
+              <w:t>Appendix 8 – Part 2 Dependency Diagram</w:t>
+            </w:r>
+            <w:r>
+              <w:rPr>
+                <w:noProof/>
+                <w:webHidden/>
+              </w:rPr>
+              <w:tab/>
+            </w:r>
+            <w:r>
+              <w:rPr>
+                <w:noProof/>
+                <w:webHidden/>
+              </w:rPr>
+              <w:fldChar w:fldCharType="begin"/>
+            </w:r>
+            <w:r>
+              <w:rPr>
+                <w:noProof/>
+                <w:webHidden/>
+              </w:rPr>
+              <w:instrText xml:space="preserve"> PAGEREF _Toc530577025 \h </w:instrText>
+            </w:r>
+            <w:r>
+              <w:rPr>
+                <w:noProof/>
+                <w:webHidden/>
+              </w:rPr>
+            </w:r>
+            <w:r>
+              <w:rPr>
+                <w:noProof/>
+                <w:webHidden/>
+              </w:rPr>
+              <w:fldChar w:fldCharType="separate"/>
+            </w:r>
+            <w:r>
+              <w:rPr>
+                <w:noProof/>
+                <w:webHidden/>
+              </w:rPr>
+              <w:t>15</w:t>
+            </w:r>
+            <w:r>
+              <w:rPr>
+                <w:noProof/>
+                <w:webHidden/>
+              </w:rPr>
+              <w:fldChar w:fldCharType="end"/>
+            </w:r>
+          </w:hyperlink>
+        </w:p>
+        <w:p>
+          <w:pPr>
+            <w:pStyle w:val="Indholdsfortegnelse2"/>
+            <w:tabs>
+              <w:tab w:val="right" w:leader="dot" w:pos="9628"/>
+            </w:tabs>
+            <w:rPr>
+              <w:rFonts w:asciiTheme="minorHAnsi" w:eastAsiaTheme="minorEastAsia" w:hAnsiTheme="minorHAnsi" w:cstheme="minorBidi"/>
+              <w:noProof/>
+              <w:sz w:val="22"/>
+              <w:szCs w:val="22"/>
+            </w:rPr>
+          </w:pPr>
+          <w:hyperlink w:anchor="_Toc530577026" w:history="1">
+            <w:r>
+              <w:rPr>
+                <w:rStyle w:val="Hyperlink"/>
+                <w:noProof/>
+              </w:rPr>
+              <w:t>Appendix 9 – Part 2 Sekvensdiagram: Ny TrackData modtages, og der oprettes et TrackEnteredEvent</w:t>
+            </w:r>
+            <w:r>
+              <w:rPr>
+                <w:noProof/>
+                <w:webHidden/>
+              </w:rPr>
+              <w:tab/>
+            </w:r>
+            <w:r>
+              <w:rPr>
+                <w:noProof/>
+                <w:webHidden/>
+              </w:rPr>
+              <w:fldChar w:fldCharType="begin"/>
+            </w:r>
+            <w:r>
+              <w:rPr>
+                <w:noProof/>
+                <w:webHidden/>
+              </w:rPr>
+              <w:instrText xml:space="preserve"> PAGEREF _Toc530577026 \h </w:instrText>
+            </w:r>
+            <w:r>
+              <w:rPr>
+                <w:noProof/>
+                <w:webHidden/>
+              </w:rPr>
+            </w:r>
+            <w:r>
+              <w:rPr>
+                <w:noProof/>
+                <w:webHidden/>
+              </w:rPr>
+              <w:fldChar w:fldCharType="separate"/>
+            </w:r>
+            <w:r>
+              <w:rPr>
+                <w:noProof/>
+                <w:webHidden/>
+              </w:rPr>
+              <w:t>16</w:t>
+            </w:r>
+            <w:r>
+              <w:rPr>
+                <w:noProof/>
+                <w:webHidden/>
+              </w:rPr>
+              <w:fldChar w:fldCharType="end"/>
+            </w:r>
+          </w:hyperlink>
+        </w:p>
+        <w:p>
+          <w:pPr>
+            <w:pStyle w:val="Indholdsfortegnelse2"/>
+            <w:tabs>
+              <w:tab w:val="right" w:leader="dot" w:pos="9628"/>
+            </w:tabs>
+            <w:rPr>
+              <w:rFonts w:asciiTheme="minorHAnsi" w:eastAsiaTheme="minorEastAsia" w:hAnsiTheme="minorHAnsi" w:cstheme="minorBidi"/>
+              <w:noProof/>
+              <w:sz w:val="22"/>
+              <w:szCs w:val="22"/>
+            </w:rPr>
+          </w:pPr>
+          <w:hyperlink w:anchor="_Toc530577027" w:history="1">
+            <w:r>
+              <w:rPr>
+                <w:rStyle w:val="Hyperlink"/>
+                <w:noProof/>
+              </w:rPr>
+              <w:t>Appendix 10 – Part 2 Sekvensdiagram: Ny TrackData modtages, og der oprettes et TrackLeftEvent</w:t>
+            </w:r>
+            <w:r>
+              <w:rPr>
+                <w:noProof/>
+                <w:webHidden/>
+              </w:rPr>
+              <w:tab/>
+            </w:r>
+            <w:r>
+              <w:rPr>
+                <w:noProof/>
+                <w:webHidden/>
+              </w:rPr>
+              <w:fldChar w:fldCharType="begin"/>
+            </w:r>
+            <w:r>
+              <w:rPr>
+                <w:noProof/>
+                <w:webHidden/>
+              </w:rPr>
+              <w:instrText xml:space="preserve"> PAGEREF _Toc530577027 \h </w:instrText>
+            </w:r>
+            <w:r>
+              <w:rPr>
+                <w:noProof/>
+                <w:webHidden/>
+              </w:rPr>
+            </w:r>
+            <w:r>
+              <w:rPr>
+                <w:noProof/>
+                <w:webHidden/>
+              </w:rPr>
+              <w:fldChar w:fldCharType="separate"/>
+            </w:r>
+            <w:r>
+              <w:rPr>
+                <w:noProof/>
+                <w:webHidden/>
+              </w:rPr>
+              <w:t>16</w:t>
+            </w:r>
+            <w:r>
+              <w:rPr>
+                <w:noProof/>
+                <w:webHidden/>
+              </w:rPr>
+              <w:fldChar w:fldCharType="end"/>
+            </w:r>
+          </w:hyperlink>
+        </w:p>
+        <w:p>
+          <w:pPr>
+            <w:pStyle w:val="Indholdsfortegnelse2"/>
+            <w:tabs>
+              <w:tab w:val="right" w:leader="dot" w:pos="9628"/>
+            </w:tabs>
+            <w:rPr>
+              <w:rFonts w:asciiTheme="minorHAnsi" w:eastAsiaTheme="minorEastAsia" w:hAnsiTheme="minorHAnsi" w:cstheme="minorBidi"/>
+              <w:noProof/>
+              <w:sz w:val="22"/>
+              <w:szCs w:val="22"/>
+            </w:rPr>
+          </w:pPr>
+          <w:hyperlink w:anchor="_Toc530577028" w:history="1">
+            <w:r>
+              <w:rPr>
+                <w:rStyle w:val="Hyperlink"/>
+                <w:noProof/>
+              </w:rPr>
+              <w:t>Appendix 11 – Part 2 Sekvensdiagram: HandleNewTrackData</w:t>
+            </w:r>
+            <w:r>
+              <w:rPr>
+                <w:noProof/>
+                <w:webHidden/>
+              </w:rPr>
+              <w:tab/>
+            </w:r>
+            <w:r>
+              <w:rPr>
+                <w:noProof/>
+                <w:webHidden/>
+              </w:rPr>
+              <w:fldChar w:fldCharType="begin"/>
+            </w:r>
+            <w:r>
+              <w:rPr>
+                <w:noProof/>
+                <w:webHidden/>
+              </w:rPr>
+              <w:instrText xml:space="preserve"> PAGEREF _Toc530577028 \h </w:instrText>
+            </w:r>
+            <w:r>
+              <w:rPr>
+                <w:noProof/>
+                <w:webHidden/>
+              </w:rPr>
+            </w:r>
+            <w:r>
+              <w:rPr>
+                <w:noProof/>
+                <w:webHidden/>
+              </w:rPr>
+              <w:fldChar w:fldCharType="separate"/>
+            </w:r>
+            <w:r>
+              <w:rPr>
+                <w:noProof/>
+                <w:webHidden/>
+              </w:rPr>
+              <w:t>16</w:t>
             </w:r>
             <w:r>
               <w:rPr>
@@ -1155,15 +1966,76 @@
           <w:rFonts w:ascii="AU Passata" w:hAnsi="AU Passata"/>
         </w:rPr>
       </w:pPr>
-      <w:bookmarkStart w:id="1" w:name="_Toc530391088"/>
+      <w:bookmarkStart w:id="2" w:name="_Toc530577012"/>
       <w:r>
         <w:rPr>
           <w:rFonts w:ascii="AU Passata" w:hAnsi="AU Passata"/>
         </w:rPr>
         <w:lastRenderedPageBreak/>
-        <w:t>Design refleksioner</w:t>
-      </w:r>
-      <w:bookmarkEnd w:id="1"/>
+        <w:t>Refleksioner</w:t>
+      </w:r>
+      <w:bookmarkEnd w:id="2"/>
+    </w:p>
+    <w:p/>
+    <w:p>
+      <w:pPr>
+        <w:pStyle w:val="Overskrift2"/>
+      </w:pPr>
+      <w:bookmarkStart w:id="3" w:name="_Toc530577013"/>
+      <w:r>
+        <w:t>Softwarearkitektur</w:t>
+      </w:r>
+      <w:bookmarkEnd w:id="3"/>
+    </w:p>
+    <w:p>
+      <w:pPr>
+        <w:spacing w:after="160" w:line="259" w:lineRule="auto"/>
+        <w:rPr>
+          <w:rFonts w:asciiTheme="majorHAnsi" w:eastAsiaTheme="majorEastAsia" w:hAnsiTheme="majorHAnsi" w:cstheme="majorBidi"/>
+          <w:color w:val="2F5496" w:themeColor="accent1" w:themeShade="BF"/>
+          <w:sz w:val="26"/>
+          <w:szCs w:val="26"/>
+        </w:rPr>
+      </w:pPr>
+      <w:r>
+        <w:br w:type="page"/>
+      </w:r>
+    </w:p>
+    <w:p>
+      <w:pPr>
+        <w:pStyle w:val="Overskrift2"/>
+      </w:pPr>
+      <w:bookmarkStart w:id="4" w:name="_Toc530577014"/>
+      <w:r>
+        <w:lastRenderedPageBreak/>
+        <w:t>Integrationstest og strategien for denne</w:t>
+      </w:r>
+      <w:bookmarkEnd w:id="4"/>
+    </w:p>
+    <w:p>
+      <w:pPr>
+        <w:spacing w:after="160" w:line="259" w:lineRule="auto"/>
+        <w:rPr>
+          <w:rFonts w:asciiTheme="majorHAnsi" w:eastAsiaTheme="majorEastAsia" w:hAnsiTheme="majorHAnsi" w:cstheme="majorBidi"/>
+          <w:color w:val="2F5496" w:themeColor="accent1" w:themeShade="BF"/>
+          <w:sz w:val="26"/>
+          <w:szCs w:val="26"/>
+        </w:rPr>
+      </w:pPr>
+      <w:r>
+        <w:br w:type="page"/>
+      </w:r>
+    </w:p>
+    <w:p>
+      <w:pPr>
+        <w:pStyle w:val="Overskrift2"/>
+      </w:pPr>
+      <w:bookmarkStart w:id="5" w:name="_Toc530577015"/>
+      <w:r>
+        <w:lastRenderedPageBreak/>
+        <w:t>Arbejdsfordelingen</w:t>
+      </w:r>
+      <w:bookmarkEnd w:id="5"/>
     </w:p>
     <w:p>
       <w:pPr>
@@ -1186,64 +2058,16 @@
           <w:rFonts w:ascii="AU Passata" w:hAnsi="AU Passata"/>
         </w:rPr>
       </w:pPr>
-      <w:bookmarkStart w:id="2" w:name="_Toc530391089"/>
+      <w:bookmarkStart w:id="6" w:name="_Toc526412277"/>
+      <w:bookmarkStart w:id="7" w:name="_Toc530577016"/>
       <w:r>
         <w:rPr>
           <w:rFonts w:ascii="AU Passata" w:hAnsi="AU Passata"/>
         </w:rPr>
         <w:lastRenderedPageBreak/>
-        <w:t>Test refleksioner</w:t>
-      </w:r>
-      <w:bookmarkEnd w:id="2"/>
-    </w:p>
-    <w:p>
-      <w:pPr>
-        <w:pStyle w:val="Overskrift2"/>
-        <w:rPr>
-          <w:rFonts w:ascii="AU Passata" w:hAnsi="AU Passata"/>
-        </w:rPr>
-      </w:pPr>
-      <w:bookmarkStart w:id="3" w:name="_Toc530391090"/>
-      <w:proofErr w:type="spellStart"/>
-      <w:r>
-        <w:rPr>
-          <w:rFonts w:ascii="AU Passata" w:hAnsi="AU Passata"/>
-        </w:rPr>
-        <w:t>Integrationtest</w:t>
-      </w:r>
-      <w:bookmarkEnd w:id="3"/>
-      <w:proofErr w:type="spellEnd"/>
-    </w:p>
-    <w:p>
-      <w:pPr>
-        <w:spacing w:after="160" w:line="259" w:lineRule="auto"/>
-        <w:rPr>
-          <w:rFonts w:eastAsiaTheme="majorEastAsia" w:cstheme="majorBidi"/>
-          <w:color w:val="2F5496" w:themeColor="accent1" w:themeShade="BF"/>
-          <w:sz w:val="26"/>
-          <w:szCs w:val="26"/>
-        </w:rPr>
-      </w:pPr>
-      <w:r>
-        <w:br w:type="page"/>
-      </w:r>
-    </w:p>
-    <w:p>
-      <w:pPr>
-        <w:pStyle w:val="Overskrift1"/>
-        <w:rPr>
-          <w:rFonts w:ascii="AU Passata" w:hAnsi="AU Passata"/>
-        </w:rPr>
-      </w:pPr>
-      <w:bookmarkStart w:id="4" w:name="_Toc530391091"/>
-      <w:r>
-        <w:rPr>
-          <w:rFonts w:ascii="AU Passata" w:hAnsi="AU Passata"/>
-        </w:rPr>
-        <w:lastRenderedPageBreak/>
-        <w:t>Arbejdsfordeling</w:t>
-      </w:r>
-      <w:bookmarkEnd w:id="4"/>
+        <w:t>Konklusion</w:t>
+      </w:r>
+      <w:bookmarkEnd w:id="7"/>
     </w:p>
     <w:p>
       <w:pPr>
@@ -1263,45 +2087,10 @@
       <w:pPr>
         <w:pStyle w:val="Overskrift1"/>
         <w:rPr>
-          <w:lang w:val="en-US"/>
-        </w:rPr>
-      </w:pPr>
-      <w:proofErr w:type="spellStart"/>
-      <w:r>
-        <w:rPr>
-          <w:lang w:val="en-US"/>
-        </w:rPr>
-        <w:lastRenderedPageBreak/>
-        <w:t>Konklusion</w:t>
-      </w:r>
-      <w:proofErr w:type="spellEnd"/>
-    </w:p>
-    <w:p>
-      <w:pPr>
-        <w:spacing w:after="160" w:line="259" w:lineRule="auto"/>
-        <w:rPr>
-          <w:rFonts w:asciiTheme="majorHAnsi" w:eastAsiaTheme="majorEastAsia" w:hAnsiTheme="majorHAnsi" w:cstheme="majorBidi"/>
-          <w:color w:val="2F5496" w:themeColor="accent1" w:themeShade="BF"/>
-          <w:sz w:val="32"/>
-          <w:szCs w:val="32"/>
-          <w:lang w:val="en-US"/>
-        </w:rPr>
-      </w:pPr>
-      <w:r>
-        <w:rPr>
-          <w:lang w:val="en-US"/>
-        </w:rPr>
-        <w:br w:type="page"/>
-      </w:r>
-    </w:p>
-    <w:p>
-      <w:pPr>
-        <w:pStyle w:val="Overskrift1"/>
-        <w:rPr>
           <w:rFonts w:ascii="AU Passata" w:hAnsi="AU Passata"/>
         </w:rPr>
       </w:pPr>
-      <w:bookmarkStart w:id="5" w:name="_Toc526412277"/>
+      <w:bookmarkStart w:id="8" w:name="_Toc530577017"/>
       <w:proofErr w:type="spellStart"/>
       <w:r>
         <w:rPr>
@@ -1310,7 +2099,8 @@
         <w:lastRenderedPageBreak/>
         <w:t>Appendix</w:t>
       </w:r>
-      <w:bookmarkEnd w:id="5"/>
+      <w:bookmarkEnd w:id="6"/>
+      <w:bookmarkEnd w:id="8"/>
       <w:proofErr w:type="spellEnd"/>
     </w:p>
     <w:p>
@@ -1320,7 +2110,8 @@
           <w:rFonts w:ascii="AU Passata" w:hAnsi="AU Passata"/>
         </w:rPr>
       </w:pPr>
-      <w:bookmarkStart w:id="6" w:name="_Toc526412278"/>
+      <w:bookmarkStart w:id="9" w:name="_Toc526412278"/>
+      <w:bookmarkStart w:id="10" w:name="_Toc530577018"/>
       <w:proofErr w:type="spellStart"/>
       <w:r>
         <w:rPr>
@@ -1335,7 +2126,8 @@
         </w:rPr>
         <w:t xml:space="preserve"> 1 – Klassediagram udkast</w:t>
       </w:r>
-      <w:bookmarkEnd w:id="6"/>
+      <w:bookmarkEnd w:id="9"/>
+      <w:bookmarkEnd w:id="10"/>
     </w:p>
     <w:p>
       <w:r>
@@ -1358,7 +2150,7 @@
                     <pic:cNvPicPr/>
                   </pic:nvPicPr>
                   <pic:blipFill>
-                    <a:blip r:embed="rId11" cstate="print">
+                    <a:blip r:embed="rId12" cstate="print">
                       <a:extLst>
                         <a:ext uri="{28A0092B-C50C-407E-A947-70E740481C1C}">
                           <a14:useLocalDpi xmlns:a14="http://schemas.microsoft.com/office/drawing/2010/main" val="0"/>
@@ -1395,7 +2187,7 @@
           <w:szCs w:val="26"/>
         </w:rPr>
       </w:pPr>
-      <w:bookmarkStart w:id="7" w:name="_Toc526412279"/>
+      <w:bookmarkStart w:id="11" w:name="_Toc526412279"/>
       <w:r>
         <w:br w:type="page"/>
       </w:r>
@@ -1407,6 +2199,7 @@
           <w:rFonts w:ascii="AU Passata" w:hAnsi="AU Passata"/>
         </w:rPr>
       </w:pPr>
+      <w:bookmarkStart w:id="12" w:name="_Toc530577019"/>
       <w:proofErr w:type="spellStart"/>
       <w:r>
         <w:rPr>
@@ -1429,13 +2222,11 @@
         </w:rPr>
         <w:t>handleNewTrackData</w:t>
       </w:r>
-      <w:bookmarkEnd w:id="7"/>
+      <w:bookmarkEnd w:id="11"/>
+      <w:bookmarkEnd w:id="12"/>
       <w:proofErr w:type="spellEnd"/>
     </w:p>
-    <w:p>
-      <w:bookmarkStart w:id="8" w:name="_GoBack"/>
-      <w:bookmarkEnd w:id="8"/>
-    </w:p>
+    <w:p/>
     <w:p>
       <w:pPr>
         <w:jc w:val="center"/>
@@ -1460,7 +2251,7 @@
                     <pic:cNvPicPr/>
                   </pic:nvPicPr>
                   <pic:blipFill>
-                    <a:blip r:embed="rId12" cstate="print">
+                    <a:blip r:embed="rId13" cstate="print">
                       <a:extLst>
                         <a:ext uri="{28A0092B-C50C-407E-A947-70E740481C1C}">
                           <a14:useLocalDpi xmlns:a14="http://schemas.microsoft.com/office/drawing/2010/main" val="0"/>
@@ -1499,7 +2290,8 @@
           <w:rFonts w:ascii="AU Passata" w:hAnsi="AU Passata"/>
         </w:rPr>
       </w:pPr>
-      <w:bookmarkStart w:id="9" w:name="_Toc526412280"/>
+      <w:bookmarkStart w:id="13" w:name="_Toc526412280"/>
+      <w:bookmarkStart w:id="14" w:name="_Toc530577020"/>
       <w:proofErr w:type="spellStart"/>
       <w:r>
         <w:rPr>
@@ -1515,7 +2307,8 @@
         </w:rPr>
         <w:t xml:space="preserve"> 3 – Revideret klassediagram</w:t>
       </w:r>
-      <w:bookmarkEnd w:id="9"/>
+      <w:bookmarkEnd w:id="13"/>
+      <w:bookmarkEnd w:id="14"/>
     </w:p>
     <w:p/>
     <w:p>
@@ -1542,7 +2335,7 @@
                     <pic:cNvPicPr/>
                   </pic:nvPicPr>
                   <pic:blipFill>
-                    <a:blip r:embed="rId13" cstate="print">
+                    <a:blip r:embed="rId14" cstate="print">
                       <a:extLst>
                         <a:ext uri="{28A0092B-C50C-407E-A947-70E740481C1C}">
                           <a14:useLocalDpi xmlns:a14="http://schemas.microsoft.com/office/drawing/2010/main" val="0"/>
@@ -1579,7 +2372,8 @@
           <w:rFonts w:ascii="AU Passata" w:hAnsi="AU Passata"/>
         </w:rPr>
       </w:pPr>
-      <w:bookmarkStart w:id="10" w:name="_Toc526412281"/>
+      <w:bookmarkStart w:id="15" w:name="_Toc526412281"/>
+      <w:bookmarkStart w:id="16" w:name="_Toc530577021"/>
       <w:proofErr w:type="spellStart"/>
       <w:r>
         <w:rPr>
@@ -1623,7 +2417,8 @@
         </w:rPr>
         <w:t xml:space="preserve"> Event</w:t>
       </w:r>
-      <w:bookmarkEnd w:id="10"/>
+      <w:bookmarkEnd w:id="15"/>
+      <w:bookmarkEnd w:id="16"/>
     </w:p>
     <w:p>
       <w:pPr>
@@ -1649,7 +2444,7 @@
                     <pic:cNvPicPr/>
                   </pic:nvPicPr>
                   <pic:blipFill>
-                    <a:blip r:embed="rId14">
+                    <a:blip r:embed="rId15">
                       <a:extLst>
                         <a:ext uri="{28A0092B-C50C-407E-A947-70E740481C1C}">
                           <a14:useLocalDpi xmlns:a14="http://schemas.microsoft.com/office/drawing/2010/main" val="0"/>
@@ -1686,7 +2481,8 @@
       <w:r>
         <w:br w:type="page"/>
       </w:r>
-      <w:bookmarkStart w:id="11" w:name="_Toc526412282"/>
+      <w:bookmarkStart w:id="17" w:name="_Toc526412282"/>
+      <w:bookmarkStart w:id="18" w:name="_Toc530577022"/>
       <w:proofErr w:type="spellStart"/>
       <w:r>
         <w:rPr>
@@ -1730,7 +2526,8 @@
         </w:rPr>
         <w:t xml:space="preserve"> Event eksisterer allerede</w:t>
       </w:r>
-      <w:bookmarkEnd w:id="11"/>
+      <w:bookmarkEnd w:id="17"/>
+      <w:bookmarkEnd w:id="18"/>
     </w:p>
     <w:p>
       <w:pPr>
@@ -1756,7 +2553,7 @@
                     <pic:cNvPicPr/>
                   </pic:nvPicPr>
                   <pic:blipFill>
-                    <a:blip r:embed="rId15" cstate="print">
+                    <a:blip r:embed="rId16" cstate="print">
                       <a:extLst>
                         <a:ext uri="{28A0092B-C50C-407E-A947-70E740481C1C}">
                           <a14:useLocalDpi xmlns:a14="http://schemas.microsoft.com/office/drawing/2010/main" val="0"/>
@@ -1790,7 +2587,8 @@
           <w:rFonts w:ascii="AU Passata" w:hAnsi="AU Passata"/>
         </w:rPr>
       </w:pPr>
-      <w:bookmarkStart w:id="12" w:name="_Toc526412283"/>
+      <w:bookmarkStart w:id="19" w:name="_Toc526412283"/>
+      <w:bookmarkStart w:id="20" w:name="_Toc530577023"/>
       <w:proofErr w:type="spellStart"/>
       <w:r>
         <w:rPr>
@@ -1834,7 +2632,8 @@
         </w:rPr>
         <w:t xml:space="preserve"> Event fjernes</w:t>
       </w:r>
-      <w:bookmarkEnd w:id="12"/>
+      <w:bookmarkEnd w:id="19"/>
+      <w:bookmarkEnd w:id="20"/>
     </w:p>
     <w:p>
       <w:pPr>
@@ -1860,7 +2659,7 @@
                     <pic:cNvPicPr/>
                   </pic:nvPicPr>
                   <pic:blipFill>
-                    <a:blip r:embed="rId16">
+                    <a:blip r:embed="rId17">
                       <a:extLst>
                         <a:ext uri="{28A0092B-C50C-407E-A947-70E740481C1C}">
                           <a14:useLocalDpi xmlns:a14="http://schemas.microsoft.com/office/drawing/2010/main" val="0"/>
@@ -1894,6 +2693,7 @@
           <w:rFonts w:ascii="AU Passata" w:hAnsi="AU Passata"/>
         </w:rPr>
       </w:pPr>
+      <w:bookmarkStart w:id="21" w:name="_Toc530577024"/>
       <w:proofErr w:type="spellStart"/>
       <w:r>
         <w:rPr>
@@ -1909,6 +2709,7 @@
         </w:rPr>
         <w:t xml:space="preserve"> 7 – Part 2 Opdateret klassediagram</w:t>
       </w:r>
+      <w:bookmarkEnd w:id="21"/>
     </w:p>
     <w:p>
       <w:pPr>
@@ -1934,13 +2735,13 @@
                     <pic:cNvPicPr/>
                   </pic:nvPicPr>
                   <pic:blipFill>
-                    <a:blip r:embed="rId17" cstate="print">
+                    <a:blip r:embed="rId18" cstate="print">
                       <a:extLst>
                         <a:ext uri="{28A0092B-C50C-407E-A947-70E740481C1C}">
                           <a14:useLocalDpi xmlns:a14="http://schemas.microsoft.com/office/drawing/2010/main" val="0"/>
                         </a:ext>
                         <a:ext uri="{96DAC541-7B7A-43D3-8B79-37D633B846F1}">
-                          <asvg:svgBlip xmlns:asvg="http://schemas.microsoft.com/office/drawing/2016/SVG/main" r:embed="rId18"/>
+                          <asvg:svgBlip xmlns:asvg="http://schemas.microsoft.com/office/drawing/2016/SVG/main" r:embed="rId19"/>
                         </a:ext>
                       </a:extLst>
                     </a:blip>
@@ -1981,6 +2782,7 @@
       <w:pPr>
         <w:pStyle w:val="Overskrift2"/>
       </w:pPr>
+      <w:bookmarkStart w:id="22" w:name="_Toc530577025"/>
       <w:proofErr w:type="spellStart"/>
       <w:r>
         <w:lastRenderedPageBreak/>
@@ -1998,6 +2800,7 @@
       <w:r>
         <w:t xml:space="preserve"> Diagram</w:t>
       </w:r>
+      <w:bookmarkEnd w:id="22"/>
     </w:p>
     <w:p/>
     <w:p/>
@@ -2027,10 +2830,10 @@
                     <pic:cNvPicPr/>
                   </pic:nvPicPr>
                   <pic:blipFill>
-                    <a:blip r:embed="rId19">
+                    <a:blip r:embed="rId20">
                       <a:extLst>
                         <a:ext uri="{96DAC541-7B7A-43D3-8B79-37D633B846F1}">
-                          <asvg:svgBlip xmlns:asvg="http://schemas.microsoft.com/office/drawing/2016/SVG/main" r:embed="rId20"/>
+                          <asvg:svgBlip xmlns:asvg="http://schemas.microsoft.com/office/drawing/2016/SVG/main" r:embed="rId21"/>
                         </a:ext>
                       </a:extLst>
                     </a:blip>
@@ -2071,6 +2874,7 @@
       <w:pPr>
         <w:pStyle w:val="Overskrift2"/>
       </w:pPr>
+      <w:bookmarkStart w:id="23" w:name="_Toc530577026"/>
       <w:proofErr w:type="spellStart"/>
       <w:r>
         <w:lastRenderedPageBreak/>
@@ -2092,12 +2896,14 @@
       <w:r>
         <w:t>TrackEnteredEvent</w:t>
       </w:r>
+      <w:bookmarkEnd w:id="23"/>
       <w:proofErr w:type="spellEnd"/>
     </w:p>
     <w:p>
       <w:pPr>
         <w:pStyle w:val="Overskrift2"/>
       </w:pPr>
+      <w:bookmarkStart w:id="24" w:name="_Toc530577027"/>
       <w:proofErr w:type="spellStart"/>
       <w:r>
         <w:t>Appendix</w:t>
@@ -2136,12 +2942,14 @@
       <w:r>
         <w:t>Event</w:t>
       </w:r>
+      <w:bookmarkEnd w:id="24"/>
       <w:proofErr w:type="spellEnd"/>
     </w:p>
     <w:p>
       <w:pPr>
         <w:pStyle w:val="Overskrift2"/>
       </w:pPr>
+      <w:bookmarkStart w:id="25" w:name="_Toc530577028"/>
       <w:proofErr w:type="spellStart"/>
       <w:r>
         <w:t>Appendix</w:t>
@@ -2163,6 +2971,7 @@
       <w:r>
         <w:t>HandleNewTrackData</w:t>
       </w:r>
+      <w:bookmarkEnd w:id="25"/>
       <w:proofErr w:type="spellEnd"/>
     </w:p>
     <w:p>
@@ -2174,8 +2983,8 @@
       </w:pPr>
     </w:p>
     <w:sectPr>
-      <w:headerReference w:type="default" r:id="rId21"/>
-      <w:footerReference w:type="default" r:id="rId22"/>
+      <w:headerReference w:type="default" r:id="rId22"/>
+      <w:footerReference w:type="default" r:id="rId23"/>
       <w:pgSz w:w="11906" w:h="16838"/>
       <w:pgMar w:top="1701" w:right="1134" w:bottom="1701" w:left="1134" w:header="708" w:footer="708" w:gutter="0"/>
       <w:cols w:space="708"/>
@@ -2220,8 +3029,8 @@
         <w:lang w:val="en-US"/>
       </w:rPr>
     </w:pPr>
-    <w:bookmarkStart w:id="13" w:name="OFF_logo1AComputed"/>
-    <w:bookmarkStart w:id="14" w:name="OFF_logo1AComputed_HIF"/>
+    <w:bookmarkStart w:id="26" w:name="OFF_logo1AComputed"/>
+    <w:bookmarkStart w:id="27" w:name="OFF_logo1AComputed_HIF"/>
     <w:r>
       <w:rPr>
         <w:color w:val="2F5496" w:themeColor="accent1" w:themeShade="BF"/>
@@ -2237,7 +3046,7 @@
       <w:br/>
       <w:t>Universitet</w:t>
     </w:r>
-    <w:bookmarkEnd w:id="13"/>
+    <w:bookmarkEnd w:id="26"/>
   </w:p>
   <w:p>
     <w:pPr>
@@ -2247,9 +3056,9 @@
         <w:lang w:val="en-US"/>
       </w:rPr>
     </w:pPr>
-    <w:bookmarkStart w:id="15" w:name="OFF_logo2AComputed"/>
-    <w:bookmarkStart w:id="16" w:name="OFF_logo2AComputed_HIF"/>
-    <w:bookmarkEnd w:id="14"/>
+    <w:bookmarkStart w:id="28" w:name="OFF_logo2AComputed"/>
+    <w:bookmarkStart w:id="29" w:name="OFF_logo2AComputed_HIF"/>
+    <w:bookmarkEnd w:id="27"/>
     <w:r>
       <w:rPr>
         <w:color w:val="2F5496" w:themeColor="accent1" w:themeShade="BF"/>
@@ -2257,8 +3066,8 @@
       </w:rPr>
       <w:t>Aarhus School of Engineering</w:t>
     </w:r>
-    <w:bookmarkEnd w:id="15"/>
-    <w:bookmarkEnd w:id="16"/>
+    <w:bookmarkEnd w:id="28"/>
+    <w:bookmarkEnd w:id="29"/>
   </w:p>
 </w:ftr>
 </file>
@@ -3692,7 +4501,7 @@
 </file>
 
 <file path=customXml/itemProps1.xml><?xml version="1.0" encoding="utf-8"?>
-<ds:datastoreItem xmlns:ds="http://schemas.openxmlformats.org/officeDocument/2006/customXml" ds:itemID="{2C6C3ADF-6876-4534-B5F7-16DD02CA3185}">
+<ds:datastoreItem xmlns:ds="http://schemas.openxmlformats.org/officeDocument/2006/customXml" ds:itemID="{4777E7BE-7B69-4184-8D13-503F9CBB21BE}">
   <ds:schemaRefs>
     <ds:schemaRef ds:uri="http://schemas.openxmlformats.org/officeDocument/2006/bibliography"/>
   </ds:schemaRefs>

</xml_diff>

<commit_message>
All sections in .docx
</commit_message>
<xml_diff>
--- a/HandIn.docx
+++ b/HandIn.docx
@@ -2572,70 +2572,355 @@
         </w:rPr>
         <w:t xml:space="preserve"> samt eventuelle events.</w:t>
       </w:r>
+      <w:r>
+        <w:rPr>
+          <w:b/>
+          <w:sz w:val="22"/>
+        </w:rPr>
+        <w:br/>
+      </w:r>
+    </w:p>
+    <w:p>
+      <w:pPr>
+        <w:spacing w:after="160" w:line="259" w:lineRule="auto"/>
+        <w:rPr>
+          <w:sz w:val="22"/>
+        </w:rPr>
+      </w:pPr>
+      <w:r>
+        <w:rPr>
+          <w:sz w:val="22"/>
+        </w:rPr>
+        <w:t xml:space="preserve">Al design-diagrammer findes under </w:t>
+      </w:r>
+      <w:proofErr w:type="spellStart"/>
+      <w:r>
+        <w:rPr>
+          <w:sz w:val="22"/>
+        </w:rPr>
+        <w:t>Appendix</w:t>
+      </w:r>
+      <w:proofErr w:type="spellEnd"/>
+      <w:r>
+        <w:rPr>
+          <w:sz w:val="22"/>
+        </w:rPr>
+        <w:t xml:space="preserve"> i dette dokument.</w:t>
+      </w:r>
+    </w:p>
+    <w:p>
+      <w:pPr>
+        <w:spacing w:after="160" w:line="259" w:lineRule="auto"/>
+        <w:rPr>
+          <w:sz w:val="22"/>
+        </w:rPr>
+      </w:pPr>
+    </w:p>
+    <w:p>
+      <w:pPr>
+        <w:spacing w:after="160" w:line="259" w:lineRule="auto"/>
+        <w:rPr>
+          <w:b/>
+          <w:sz w:val="22"/>
+        </w:rPr>
+      </w:pPr>
+    </w:p>
+    <w:p>
+      <w:pPr>
+        <w:spacing w:after="160" w:line="259" w:lineRule="auto"/>
+        <w:rPr>
+          <w:sz w:val="22"/>
+          <w:szCs w:val="20"/>
+        </w:rPr>
+      </w:pPr>
+      <w:r>
+        <w:rPr>
+          <w:sz w:val="20"/>
+        </w:rPr>
+        <w:br w:type="page"/>
+      </w:r>
+    </w:p>
+    <w:p>
+      <w:pPr>
+        <w:pStyle w:val="Overskrift2"/>
+        <w:rPr>
+          <w:rFonts w:ascii="AU Passata" w:hAnsi="AU Passata"/>
+        </w:rPr>
+      </w:pPr>
+      <w:r>
+        <w:rPr>
+          <w:rFonts w:ascii="AU Passata" w:hAnsi="AU Passata"/>
+        </w:rPr>
+        <w:lastRenderedPageBreak/>
+        <w:t>Integrationstest og strategien for denne</w:t>
+      </w:r>
+      <w:bookmarkEnd w:id="3"/>
+    </w:p>
+    <w:p/>
+    <w:p>
+      <w:pPr>
+        <w:rPr>
+          <w:sz w:val="22"/>
+        </w:rPr>
+      </w:pPr>
+      <w:r>
+        <w:rPr>
+          <w:sz w:val="22"/>
+        </w:rPr>
+        <w:t xml:space="preserve">Gruppen startede med at lave et </w:t>
+      </w:r>
+      <w:proofErr w:type="spellStart"/>
+      <w:r>
+        <w:rPr>
+          <w:sz w:val="22"/>
+        </w:rPr>
+        <w:t>d</w:t>
+      </w:r>
       <w:bookmarkStart w:id="4" w:name="_GoBack"/>
       <w:bookmarkEnd w:id="4"/>
       <w:r>
         <w:rPr>
-          <w:b/>
+          <w:sz w:val="22"/>
+        </w:rPr>
+        <w:t>ependency-tree</w:t>
+      </w:r>
+      <w:proofErr w:type="spellEnd"/>
+      <w:r>
+        <w:rPr>
+          <w:sz w:val="22"/>
+        </w:rPr>
+        <w:t>, efter at designet for de kommende ændringer til ATM-systemet var på plads.</w:t>
+      </w:r>
+    </w:p>
+    <w:p>
+      <w:pPr>
+        <w:rPr>
+          <w:sz w:val="22"/>
+        </w:rPr>
+      </w:pPr>
+    </w:p>
+    <w:p>
+      <w:pPr>
+        <w:rPr>
+          <w:sz w:val="22"/>
+        </w:rPr>
+      </w:pPr>
+      <w:r>
+        <w:rPr>
+          <w:sz w:val="22"/>
+        </w:rPr>
+        <w:t xml:space="preserve">Undervejs i implementeringen var der dog flere forskellige ting som var nødvendige at ændre undervejs, som vi kender det fra iterative processer. Dette medførte i at </w:t>
+      </w:r>
+      <w:proofErr w:type="spellStart"/>
+      <w:r>
+        <w:rPr>
+          <w:sz w:val="22"/>
+        </w:rPr>
+        <w:t>dependency-tree’et</w:t>
+      </w:r>
+      <w:proofErr w:type="spellEnd"/>
+      <w:r>
+        <w:rPr>
+          <w:sz w:val="22"/>
+        </w:rPr>
+        <w:t xml:space="preserve"> også skulle kigges på igen, </w:t>
+      </w:r>
+      <w:proofErr w:type="gramStart"/>
+      <w:r>
+        <w:rPr>
+          <w:sz w:val="22"/>
+        </w:rPr>
+        <w:t>således at</w:t>
+      </w:r>
+      <w:proofErr w:type="gramEnd"/>
+      <w:r>
+        <w:rPr>
+          <w:sz w:val="22"/>
+        </w:rPr>
+        <w:t xml:space="preserve"> </w:t>
+      </w:r>
+      <w:r>
+        <w:rPr>
+          <w:sz w:val="22"/>
+        </w:rPr>
+        <w:t>denne</w:t>
+      </w:r>
+      <w:r>
+        <w:rPr>
+          <w:sz w:val="22"/>
+        </w:rPr>
+        <w:t xml:space="preserve"> </w:t>
+      </w:r>
+      <w:r>
+        <w:rPr>
+          <w:sz w:val="22"/>
+        </w:rPr>
+        <w:t>stemmer</w:t>
+      </w:r>
+      <w:r>
+        <w:rPr>
+          <w:sz w:val="22"/>
+        </w:rPr>
+        <w:t xml:space="preserve"> overens med vores </w:t>
+      </w:r>
+      <w:r>
+        <w:rPr>
+          <w:sz w:val="22"/>
+        </w:rPr>
+        <w:t>nuværende design af ATM-systemet.</w:t>
+      </w:r>
+    </w:p>
+    <w:p>
+      <w:pPr>
+        <w:rPr>
+          <w:sz w:val="22"/>
+        </w:rPr>
+      </w:pPr>
+    </w:p>
+    <w:p>
+      <w:pPr>
+        <w:rPr>
+          <w:sz w:val="22"/>
+        </w:rPr>
+      </w:pPr>
+      <w:r>
+        <w:rPr>
+          <w:sz w:val="22"/>
+        </w:rPr>
+        <w:t>Herefter har gruppen skulle revurdere hvorvidt vi ønskede at bruge en Bottom-Up-Plan, Top-Down-Plan</w:t>
+      </w:r>
+      <w:r>
+        <w:rPr>
+          <w:sz w:val="22"/>
+        </w:rPr>
+        <w:t>, Big Bang og Sandwich.</w:t>
+      </w:r>
+    </w:p>
+    <w:p>
+      <w:pPr>
+        <w:rPr>
+          <w:sz w:val="22"/>
+        </w:rPr>
+      </w:pPr>
+      <w:r>
+        <w:rPr>
+          <w:sz w:val="22"/>
+        </w:rPr>
+        <w:t>Normalvis vil Sandwich umiddelbart være et godt valg til at lægge plan over integrationstest. Dog skal vi tage i mente at størrelsen af ATM-systemet og en eventuelt integrationsplan for sandwich-modellen</w:t>
+      </w:r>
+      <w:r>
+        <w:rPr>
+          <w:sz w:val="22"/>
+        </w:rPr>
+        <w:t>, ikke ville give resultatet som normalt ønsker ved en sandwich-model. Det ønskede resultat af sådan en model ville være at man får fordelene fra de andre modeller. Dette er dog ikke aktuelt i denne sammenhæng, da vores ATM-system er for småt i denne kontekst.</w:t>
+      </w:r>
+    </w:p>
+    <w:p>
+      <w:pPr>
+        <w:rPr>
+          <w:sz w:val="22"/>
+        </w:rPr>
+      </w:pPr>
+      <w:r>
+        <w:rPr>
           <w:sz w:val="22"/>
         </w:rPr>
         <w:br/>
-      </w:r>
-    </w:p>
-    <w:p>
-      <w:pPr>
-        <w:spacing w:after="160" w:line="259" w:lineRule="auto"/>
-        <w:rPr>
-          <w:b/>
-          <w:sz w:val="22"/>
-        </w:rPr>
-      </w:pPr>
-    </w:p>
-    <w:p>
-      <w:pPr>
-        <w:spacing w:after="160" w:line="259" w:lineRule="auto"/>
-        <w:rPr>
-          <w:sz w:val="22"/>
-        </w:rPr>
-      </w:pPr>
-    </w:p>
-    <w:p>
-      <w:pPr>
-        <w:spacing w:after="160" w:line="259" w:lineRule="auto"/>
-        <w:rPr>
-          <w:b/>
-          <w:sz w:val="22"/>
-        </w:rPr>
-      </w:pPr>
-    </w:p>
-    <w:p>
-      <w:pPr>
-        <w:spacing w:after="160" w:line="259" w:lineRule="auto"/>
-        <w:rPr>
-          <w:sz w:val="22"/>
-          <w:szCs w:val="20"/>
-        </w:rPr>
-      </w:pPr>
-      <w:r>
-        <w:rPr>
-          <w:sz w:val="20"/>
-        </w:rPr>
-        <w:br w:type="page"/>
-      </w:r>
-    </w:p>
-    <w:p>
-      <w:pPr>
-        <w:pStyle w:val="Overskrift2"/>
-      </w:pPr>
-      <w:r>
-        <w:lastRenderedPageBreak/>
-        <w:t>Integrationstest og strategien for denne</w:t>
-      </w:r>
-      <w:bookmarkEnd w:id="3"/>
-    </w:p>
-    <w:p>
-      <w:pPr>
-        <w:spacing w:after="160" w:line="259" w:lineRule="auto"/>
+        <w:t xml:space="preserve">Eftersom sandwich-modellen ikke passer i denne </w:t>
+      </w:r>
+      <w:proofErr w:type="gramStart"/>
+      <w:r>
+        <w:rPr>
+          <w:sz w:val="22"/>
+        </w:rPr>
+        <w:t>kontekst</w:t>
+      </w:r>
+      <w:proofErr w:type="gramEnd"/>
+      <w:r>
+        <w:rPr>
+          <w:sz w:val="22"/>
+        </w:rPr>
+        <w:t xml:space="preserve"> var vi i gruppen nødsaget til at vælge en af de resterende planer for integrations-test. Valget faldt på </w:t>
+      </w:r>
+      <w:proofErr w:type="spellStart"/>
+      <w:r>
+        <w:rPr>
+          <w:sz w:val="22"/>
+        </w:rPr>
+        <w:t>bottom</w:t>
+      </w:r>
+      <w:proofErr w:type="spellEnd"/>
+      <w:r>
+        <w:rPr>
+          <w:sz w:val="22"/>
+        </w:rPr>
+        <w:t xml:space="preserve">-up-plan. Dette skyldes at vi i gruppen synes det gav god mening, da vi dermed kunne teste </w:t>
+      </w:r>
+      <w:proofErr w:type="spellStart"/>
+      <w:r>
+        <w:rPr>
+          <w:sz w:val="22"/>
+        </w:rPr>
+        <w:t>bottom</w:t>
+      </w:r>
+      <w:proofErr w:type="spellEnd"/>
+      <w:r>
+        <w:rPr>
+          <w:sz w:val="22"/>
+        </w:rPr>
+        <w:t xml:space="preserve">-klasserne inden at vores ATM klasse havde implementeret nye funktioner og </w:t>
+      </w:r>
+      <w:proofErr w:type="spellStart"/>
+      <w:r>
+        <w:rPr>
+          <w:sz w:val="22"/>
+        </w:rPr>
+        <w:t>refactor’ed</w:t>
+      </w:r>
+      <w:proofErr w:type="spellEnd"/>
+      <w:r>
+        <w:rPr>
+          <w:sz w:val="22"/>
+        </w:rPr>
+        <w:t xml:space="preserve"> gammel kode.</w:t>
+      </w:r>
+    </w:p>
+    <w:p>
+      <w:pPr>
+        <w:rPr>
+          <w:sz w:val="22"/>
+        </w:rPr>
+      </w:pPr>
+    </w:p>
+    <w:p>
+      <w:pPr>
+        <w:rPr>
+          <w:sz w:val="22"/>
+        </w:rPr>
+      </w:pPr>
+      <w:r>
+        <w:rPr>
+          <w:sz w:val="22"/>
+        </w:rPr>
+        <w:t xml:space="preserve">Som resultat af </w:t>
+      </w:r>
+      <w:proofErr w:type="spellStart"/>
+      <w:r>
+        <w:rPr>
+          <w:sz w:val="22"/>
+        </w:rPr>
+        <w:t>bottom</w:t>
+      </w:r>
+      <w:proofErr w:type="spellEnd"/>
+      <w:r>
+        <w:rPr>
+          <w:sz w:val="22"/>
+        </w:rPr>
+        <w:t>-up kunne vi i gruppen nyde af at arbejdsfordelingen blev mere naturlig, da nogle kunne unit-teste, imens at der forsat blev ændret og implementeret ny funktionalitet i ATM-klassen.</w:t>
+      </w:r>
+    </w:p>
+    <w:p>
+      <w:pPr>
         <w:rPr>
           <w:rFonts w:asciiTheme="majorHAnsi" w:eastAsiaTheme="majorEastAsia" w:hAnsiTheme="majorHAnsi" w:cstheme="majorBidi"/>
           <w:color w:val="2F5496" w:themeColor="accent1" w:themeShade="BF"/>
@@ -2643,6 +2928,76 @@
           <w:szCs w:val="26"/>
         </w:rPr>
       </w:pPr>
+      <w:bookmarkStart w:id="5" w:name="_Toc530577015"/>
+    </w:p>
+    <w:p>
+      <w:pPr>
+        <w:rPr>
+          <w:rFonts w:asciiTheme="majorHAnsi" w:eastAsiaTheme="majorEastAsia" w:hAnsiTheme="majorHAnsi" w:cstheme="majorBidi"/>
+          <w:color w:val="2F5496" w:themeColor="accent1" w:themeShade="BF"/>
+          <w:sz w:val="26"/>
+          <w:szCs w:val="26"/>
+        </w:rPr>
+      </w:pPr>
+      <w:proofErr w:type="spellStart"/>
+      <w:r>
+        <w:rPr>
+          <w:sz w:val="22"/>
+        </w:rPr>
+        <w:t>Dependency-tree</w:t>
+      </w:r>
+      <w:proofErr w:type="spellEnd"/>
+      <w:r>
+        <w:rPr>
+          <w:sz w:val="22"/>
+        </w:rPr>
+        <w:t xml:space="preserve"> og et tilhørende </w:t>
+      </w:r>
+      <w:proofErr w:type="spellStart"/>
+      <w:r>
+        <w:rPr>
+          <w:sz w:val="22"/>
+        </w:rPr>
+        <w:t>table</w:t>
+      </w:r>
+      <w:proofErr w:type="spellEnd"/>
+      <w:r>
+        <w:rPr>
+          <w:sz w:val="22"/>
+        </w:rPr>
+        <w:t xml:space="preserve"> </w:t>
+      </w:r>
+      <w:r>
+        <w:rPr>
+          <w:sz w:val="22"/>
+        </w:rPr>
+        <w:t xml:space="preserve">findes under </w:t>
+      </w:r>
+      <w:proofErr w:type="spellStart"/>
+      <w:r>
+        <w:rPr>
+          <w:sz w:val="22"/>
+        </w:rPr>
+        <w:t>Appendix</w:t>
+      </w:r>
+      <w:proofErr w:type="spellEnd"/>
+      <w:r>
+        <w:rPr>
+          <w:sz w:val="22"/>
+        </w:rPr>
+        <w:t xml:space="preserve"> i dette dokument.</w:t>
+      </w:r>
+    </w:p>
+    <w:p>
+      <w:pPr>
+        <w:spacing w:after="160" w:line="259" w:lineRule="auto"/>
+        <w:rPr>
+          <w:rFonts w:eastAsiaTheme="majorEastAsia" w:cstheme="majorBidi"/>
+          <w:color w:val="2F5496" w:themeColor="accent1" w:themeShade="BF"/>
+          <w:sz w:val="26"/>
+          <w:szCs w:val="26"/>
+        </w:rPr>
+      </w:pPr>
       <w:r>
         <w:br w:type="page"/>
       </w:r>
@@ -2650,13 +3005,90 @@
     <w:p>
       <w:pPr>
         <w:pStyle w:val="Overskrift2"/>
-      </w:pPr>
-      <w:bookmarkStart w:id="5" w:name="_Toc530577015"/>
-      <w:r>
+        <w:rPr>
+          <w:rFonts w:ascii="AU Passata" w:hAnsi="AU Passata"/>
+        </w:rPr>
+      </w:pPr>
+      <w:r>
+        <w:rPr>
+          <w:rFonts w:ascii="AU Passata" w:hAnsi="AU Passata"/>
+        </w:rPr>
         <w:lastRenderedPageBreak/>
         <w:t>Arbejdsfordelingen</w:t>
       </w:r>
       <w:bookmarkEnd w:id="5"/>
+      <w:r>
+        <w:rPr>
+          <w:rFonts w:ascii="AU Passata" w:hAnsi="AU Passata"/>
+        </w:rPr>
+        <w:br/>
+      </w:r>
+    </w:p>
+    <w:p>
+      <w:pPr>
+        <w:spacing w:after="160" w:line="259" w:lineRule="auto"/>
+        <w:rPr>
+          <w:sz w:val="22"/>
+        </w:rPr>
+      </w:pPr>
+      <w:r>
+        <w:rPr>
+          <w:sz w:val="22"/>
+        </w:rPr>
+        <w:t xml:space="preserve">Vi har i gruppen </w:t>
+      </w:r>
+      <w:r>
+        <w:rPr>
+          <w:sz w:val="22"/>
+        </w:rPr>
+        <w:t>bestræbt</w:t>
+      </w:r>
+      <w:r>
+        <w:rPr>
+          <w:sz w:val="22"/>
+        </w:rPr>
+        <w:t xml:space="preserve"> os efter at udarbejde arbejdsfordelingen således at enhver ny funktion der er blevet implementeret</w:t>
+      </w:r>
+      <w:r>
+        <w:rPr>
+          <w:sz w:val="22"/>
+        </w:rPr>
+        <w:t>,</w:t>
+      </w:r>
+      <w:r>
+        <w:rPr>
+          <w:sz w:val="22"/>
+        </w:rPr>
+        <w:t xml:space="preserve"> som følge af den nye udleverede kravspecifikation, er blevet implementereret og testet af samme person. På denne måde, sikrer det at alle i gruppen får erfaring med hele forløbet af et en test driven udviklingsproces. </w:t>
+      </w:r>
+    </w:p>
+    <w:p>
+      <w:pPr>
+        <w:spacing w:after="160" w:line="259" w:lineRule="auto"/>
+        <w:rPr>
+          <w:sz w:val="22"/>
+        </w:rPr>
+      </w:pPr>
+      <w:r>
+        <w:rPr>
+          <w:sz w:val="22"/>
+        </w:rPr>
+        <w:t xml:space="preserve">Denne tankegang er fuldt videre over i vores brug af Jenkins som på samme måde er blevet vedligeholdt af alle i gruppen, hvor den hovedansvarlige for at byggeserveren var aktiv hele tiden skiftede således alle opnåede en ønsket erfaring hermed. </w:t>
+      </w:r>
+    </w:p>
+    <w:p>
+      <w:pPr>
+        <w:spacing w:after="160" w:line="259" w:lineRule="auto"/>
+        <w:rPr>
+          <w:sz w:val="22"/>
+        </w:rPr>
+      </w:pPr>
+      <w:r>
+        <w:rPr>
+          <w:sz w:val="22"/>
+        </w:rPr>
+        <w:t xml:space="preserve">Integrationstestene har i vores arbejdsproces været under revidering flere gange, grundet overvejelser om hvorledes afhængighederne i systemet udartede sig. Dette har resulteret i at flere af de skrevne unittest har kunne gøre det ud for integrationstesten på et givent niveau. Dette har gjort at arbejdsfordelingen fra unittest processen er ført videre med over til integrationstestene. </w:t>
+      </w:r>
     </w:p>
     <w:p>
       <w:pPr>
@@ -2668,6 +3100,80 @@
           <w:szCs w:val="32"/>
         </w:rPr>
       </w:pPr>
+      <w:r>
+        <w:rPr>
+          <w:sz w:val="22"/>
+        </w:rPr>
+        <w:t xml:space="preserve">Af vores </w:t>
+      </w:r>
+      <w:proofErr w:type="spellStart"/>
+      <w:r>
+        <w:rPr>
+          <w:sz w:val="22"/>
+        </w:rPr>
+        <w:t>repository</w:t>
+      </w:r>
+      <w:proofErr w:type="spellEnd"/>
+      <w:r>
+        <w:rPr>
+          <w:sz w:val="22"/>
+        </w:rPr>
+        <w:t xml:space="preserve"> vil denne arbejdsfordeling ligeledes være tydelig i vores </w:t>
+      </w:r>
+      <w:proofErr w:type="spellStart"/>
+      <w:r>
+        <w:rPr>
+          <w:sz w:val="22"/>
+        </w:rPr>
+        <w:t>commit</w:t>
+      </w:r>
+      <w:proofErr w:type="spellEnd"/>
+      <w:r>
+        <w:rPr>
+          <w:sz w:val="22"/>
+        </w:rPr>
+        <w:t xml:space="preserve"> </w:t>
+      </w:r>
+      <w:proofErr w:type="spellStart"/>
+      <w:r>
+        <w:rPr>
+          <w:sz w:val="22"/>
+        </w:rPr>
+        <w:t>tree</w:t>
+      </w:r>
+      <w:proofErr w:type="spellEnd"/>
+      <w:r>
+        <w:rPr>
+          <w:sz w:val="22"/>
+        </w:rPr>
+        <w:t xml:space="preserve">, der viser et jævnt flow af </w:t>
+      </w:r>
+      <w:proofErr w:type="spellStart"/>
+      <w:r>
+        <w:rPr>
+          <w:sz w:val="22"/>
+        </w:rPr>
+        <w:t>commits</w:t>
+      </w:r>
+      <w:proofErr w:type="spellEnd"/>
+      <w:r>
+        <w:rPr>
+          <w:sz w:val="22"/>
+        </w:rPr>
+        <w:t>, fra alle gruppen</w:t>
+      </w:r>
+      <w:r>
+        <w:rPr>
+          <w:sz w:val="22"/>
+        </w:rPr>
+        <w:t>s</w:t>
+      </w:r>
+      <w:r>
+        <w:rPr>
+          <w:sz w:val="22"/>
+        </w:rPr>
+        <w:t xml:space="preserve"> medlemmer.</w:t>
+      </w:r>
       <w:r>
         <w:br w:type="page"/>
       </w:r>
@@ -3941,7 +4447,7 @@
         </mc:Choice>
         <mc:Fallback>
           <w:pict>
-            <v:rect w14:anchorId="253F67E4" id="Rectangle 74" o:spid="_x0000_s1026" style="position:absolute;margin-left:448.9pt;margin-top:31.2pt;width:116.2pt;height:5.65pt;z-index:251659264;visibility:visible;mso-wrap-style:square;mso-width-percent:0;mso-height-percent:0;mso-wrap-distance-left:9pt;mso-wrap-distance-top:0;mso-wrap-distance-right:9pt;mso-wrap-distance-bottom:0;mso-position-horizontal:absolute;mso-position-horizontal-relative:page;mso-position-vertical:absolute;mso-position-vertical-relative:page;mso-width-percent:0;mso-height-percent:0;mso-width-relative:page;mso-height-relative:page;v-text-anchor:top" o:gfxdata="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" fillcolor="#03428f" stroked="f">
+            <v:rect w14:anchorId="090EEBCD" id="Rectangle 74" o:spid="_x0000_s1026" style="position:absolute;margin-left:448.9pt;margin-top:31.2pt;width:116.2pt;height:5.65pt;z-index:251659264;visibility:visible;mso-wrap-style:square;mso-width-percent:0;mso-height-percent:0;mso-wrap-distance-left:9pt;mso-wrap-distance-top:0;mso-wrap-distance-right:9pt;mso-wrap-distance-bottom:0;mso-position-horizontal:absolute;mso-position-horizontal-relative:page;mso-position-vertical:absolute;mso-position-vertical-relative:page;mso-width-percent:0;mso-height-percent:0;mso-width-relative:page;mso-height-relative:page;v-text-anchor:top" o:gfxdata="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" fillcolor="#03428f" stroked="f">
               <w10:wrap anchorx="page" anchory="page"/>
             </v:rect>
           </w:pict>
@@ -5158,7 +5664,7 @@
 </file>
 
 <file path=customXml/itemProps1.xml><?xml version="1.0" encoding="utf-8"?>
-<ds:datastoreItem xmlns:ds="http://schemas.openxmlformats.org/officeDocument/2006/customXml" ds:itemID="{FFF51406-D4A7-4B7A-A77A-2E28E42BCC59}">
+<ds:datastoreItem xmlns:ds="http://schemas.openxmlformats.org/officeDocument/2006/customXml" ds:itemID="{616B6FAB-A2EA-4142-876C-70933522C49B}">
   <ds:schemaRefs>
     <ds:schemaRef ds:uri="http://schemas.openxmlformats.org/officeDocument/2006/bibliography"/>
   </ds:schemaRefs>

</xml_diff>